<commit_message>
Updated before making video lectures
</commit_message>
<xml_diff>
--- a/ImageJ_FIJI_Worksheet.docx
+++ b/ImageJ_FIJI_Worksheet.docx
@@ -1,6 +1,6 @@
 
 <file path=word/document.xml><?xml version="1.0" encoding="utf-8"?>
-<w:document xmlns:wpc="http://schemas.microsoft.com/office/word/2010/wordprocessingCanvas" xmlns:cx="http://schemas.microsoft.com/office/drawing/2014/chartex" xmlns:cx1="http://schemas.microsoft.com/office/drawing/2015/9/8/chartex" xmlns:cx2="http://schemas.microsoft.com/office/drawing/2015/10/21/chartex" xmlns:cx3="http://schemas.microsoft.com/office/drawing/2016/5/9/chartex" xmlns:cx4="http://schemas.microsoft.com/office/drawing/2016/5/10/chartex" xmlns:cx5="http://schemas.microsoft.com/office/drawing/2016/5/11/chartex" xmlns:cx6="http://schemas.microsoft.com/office/drawing/2016/5/12/chartex" xmlns:cx7="http://schemas.microsoft.com/office/drawing/2016/5/13/chartex" xmlns:cx8="http://schemas.microsoft.com/office/drawing/2016/5/14/chartex" xmlns:mc="http://schemas.openxmlformats.org/markup-compatibility/2006" xmlns:aink="http://schemas.microsoft.com/office/drawing/2016/ink" xmlns:am3d="http://schemas.microsoft.com/office/drawing/2017/model3d" xmlns:o="urn:schemas-microsoft-com:office:office" xmlns:r="http://schemas.openxmlformats.org/officeDocument/2006/relationships" xmlns:m="http://schemas.openxmlformats.org/officeDocument/2006/math" xmlns:v="urn:schemas-microsoft-com:vml" xmlns:wp14="http://schemas.microsoft.com/office/word/2010/wordprocessingDrawing" xmlns:wp="http://schemas.openxmlformats.org/drawingml/2006/wordprocessingDrawing" xmlns:w10="urn:schemas-microsoft-com:office:word" xmlns:w="http://schemas.openxmlformats.org/wordprocessingml/2006/main" xmlns:w14="http://schemas.microsoft.com/office/word/2010/wordml" xmlns:w15="http://schemas.microsoft.com/office/word/2012/wordml" xmlns:w16cid="http://schemas.microsoft.com/office/word/2016/wordml/cid" xmlns:w16se="http://schemas.microsoft.com/office/word/2015/wordml/symex" xmlns:wpg="http://schemas.microsoft.com/office/word/2010/wordprocessingGroup" xmlns:wpi="http://schemas.microsoft.com/office/word/2010/wordprocessingInk" xmlns:wne="http://schemas.microsoft.com/office/word/2006/wordml" xmlns:wps="http://schemas.microsoft.com/office/word/2010/wordprocessingShape" mc:Ignorable="w14 w15 w16se w16cid wp14">
+<w:document xmlns:wpc="http://schemas.microsoft.com/office/word/2010/wordprocessingCanvas" xmlns:cx="http://schemas.microsoft.com/office/drawing/2014/chartex" xmlns:cx1="http://schemas.microsoft.com/office/drawing/2015/9/8/chartex" xmlns:cx2="http://schemas.microsoft.com/office/drawing/2015/10/21/chartex" xmlns:cx3="http://schemas.microsoft.com/office/drawing/2016/5/9/chartex" xmlns:cx4="http://schemas.microsoft.com/office/drawing/2016/5/10/chartex" xmlns:cx5="http://schemas.microsoft.com/office/drawing/2016/5/11/chartex" xmlns:cx6="http://schemas.microsoft.com/office/drawing/2016/5/12/chartex" xmlns:cx7="http://schemas.microsoft.com/office/drawing/2016/5/13/chartex" xmlns:cx8="http://schemas.microsoft.com/office/drawing/2016/5/14/chartex" xmlns:mc="http://schemas.openxmlformats.org/markup-compatibility/2006" xmlns:aink="http://schemas.microsoft.com/office/drawing/2016/ink" xmlns:am3d="http://schemas.microsoft.com/office/drawing/2017/model3d" xmlns:o="urn:schemas-microsoft-com:office:office" xmlns:r="http://schemas.openxmlformats.org/officeDocument/2006/relationships" xmlns:m="http://schemas.openxmlformats.org/officeDocument/2006/math" xmlns:v="urn:schemas-microsoft-com:vml" xmlns:wp14="http://schemas.microsoft.com/office/word/2010/wordprocessingDrawing" xmlns:wp="http://schemas.openxmlformats.org/drawingml/2006/wordprocessingDrawing" xmlns:w10="urn:schemas-microsoft-com:office:word" xmlns:w="http://schemas.openxmlformats.org/wordprocessingml/2006/main" xmlns:w14="http://schemas.microsoft.com/office/word/2010/wordml" xmlns:w15="http://schemas.microsoft.com/office/word/2012/wordml" xmlns:w16cex="http://schemas.microsoft.com/office/word/2018/wordml/cex" xmlns:w16cid="http://schemas.microsoft.com/office/word/2016/wordml/cid" xmlns:w16="http://schemas.microsoft.com/office/word/2018/wordml" xmlns:w16se="http://schemas.microsoft.com/office/word/2015/wordml/symex" xmlns:wpg="http://schemas.microsoft.com/office/word/2010/wordprocessingGroup" xmlns:wpi="http://schemas.microsoft.com/office/word/2010/wordprocessingInk" xmlns:wne="http://schemas.microsoft.com/office/word/2006/wordml" xmlns:wps="http://schemas.microsoft.com/office/word/2010/wordprocessingShape" mc:Ignorable="w14 w15 w16se w16cid w16 w16cex wp14">
   <w:body>
     <w:p>
       <w:pPr>
@@ -112,8 +112,13 @@
       <w:r>
         <w:t xml:space="preserve">the </w:t>
       </w:r>
-      <w:r>
-        <w:t>BioFormats reader</w:t>
+      <w:proofErr w:type="spellStart"/>
+      <w:r>
+        <w:t>BioFormats</w:t>
+      </w:r>
+      <w:proofErr w:type="spellEnd"/>
+      <w:r>
+        <w:t xml:space="preserve"> reader</w:t>
       </w:r>
     </w:p>
     <w:p>
@@ -196,7 +201,21 @@
         <w:rPr>
           <w:i/>
         </w:rPr>
-        <w:t>Typically, the first thing to do when you’ve loaded an image is to change the brightness and contrast, so you can examine the detail.  Contrast can be improved further by switching to a different lookup table (LUT).</w:t>
+        <w:t xml:space="preserve">Typically, the first thing to do when </w:t>
+      </w:r>
+      <w:proofErr w:type="gramStart"/>
+      <w:r>
+        <w:rPr>
+          <w:i/>
+        </w:rPr>
+        <w:t>you’ve</w:t>
+      </w:r>
+      <w:proofErr w:type="gramEnd"/>
+      <w:r>
+        <w:rPr>
+          <w:i/>
+        </w:rPr>
+        <w:t xml:space="preserve"> loaded an image is to change the brightness and contrast, so you can examine the detail.  Contrast can be improved further by switching to a different lookup table (LUT).</w:t>
       </w:r>
     </w:p>
     <w:p>
@@ -388,7 +407,21 @@
         <w:rPr>
           <w:i/>
         </w:rPr>
-        <w:t xml:space="preserve">  You’ll then choose which you think looks best – “best” in this case being bright nuclei with well-defined edges.</w:t>
+        <w:t xml:space="preserve">  </w:t>
+      </w:r>
+      <w:proofErr w:type="gramStart"/>
+      <w:r>
+        <w:rPr>
+          <w:i/>
+        </w:rPr>
+        <w:t>You’ll</w:t>
+      </w:r>
+      <w:proofErr w:type="gramEnd"/>
+      <w:r>
+        <w:rPr>
+          <w:i/>
+        </w:rPr>
+        <w:t xml:space="preserve"> then choose which you think looks best – “best” in this case being bright nuclei with well-defined edges.</w:t>
       </w:r>
     </w:p>
     <w:p>
@@ -428,7 +461,15 @@
         <w:contextualSpacing w:val="0"/>
       </w:pPr>
       <w:r>
-        <w:t>You don’t need the stack of cell ima</w:t>
+        <w:t xml:space="preserve">You </w:t>
+      </w:r>
+      <w:proofErr w:type="gramStart"/>
+      <w:r>
+        <w:t>don’t</w:t>
+      </w:r>
+      <w:proofErr w:type="gramEnd"/>
+      <w:r>
+        <w:t xml:space="preserve"> need the stack of cell ima</w:t>
       </w:r>
       <w:r>
         <w:t>ges (channel</w:t>
@@ -698,7 +739,15 @@
         <w:t xml:space="preserve">Duplicate </w:t>
       </w:r>
       <w:r>
-        <w:t>the nuclei image from the previous exercise.  You’ll want one for the rolling ball subtraction and one for minimum intensity projection subtraction</w:t>
+        <w:t xml:space="preserve">the nuclei image from the previous exercise.  </w:t>
+      </w:r>
+      <w:proofErr w:type="gramStart"/>
+      <w:r>
+        <w:t>You’ll</w:t>
+      </w:r>
+      <w:proofErr w:type="gramEnd"/>
+      <w:r>
+        <w:t xml:space="preserve"> want one for the rolling ball subtraction and one for minimum intensity projection subtraction</w:t>
       </w:r>
     </w:p>
     <w:p>
@@ -733,7 +782,15 @@
         <w:t>-</w:t>
       </w:r>
       <w:r>
-        <w:t>particular the rolling ball radius).  When you’re happy with the result click “OK”</w:t>
+        <w:t xml:space="preserve">particular the rolling ball radius).  When </w:t>
+      </w:r>
+      <w:proofErr w:type="gramStart"/>
+      <w:r>
+        <w:t>you’re</w:t>
+      </w:r>
+      <w:proofErr w:type="gramEnd"/>
+      <w:r>
+        <w:t xml:space="preserve"> happy with the result click “OK”</w:t>
       </w:r>
     </w:p>
     <w:p>
@@ -761,7 +818,15 @@
         <w:contextualSpacing w:val="0"/>
       </w:pPr>
       <w:r>
-        <w:t>Now, we’ll subtract the minimum intensity projection, so r</w:t>
+        <w:t xml:space="preserve">Now, </w:t>
+      </w:r>
+      <w:proofErr w:type="gramStart"/>
+      <w:r>
+        <w:t>we’ll</w:t>
+      </w:r>
+      <w:proofErr w:type="gramEnd"/>
+      <w:r>
+        <w:t xml:space="preserve"> subtract the minimum intensity projection, so r</w:t>
       </w:r>
       <w:r>
         <w:t>un</w:t>
@@ -814,7 +879,15 @@
         <w:t xml:space="preserve"> and close </w:t>
       </w:r>
       <w:r>
-        <w:t>the one you don’t want</w:t>
+        <w:t xml:space="preserve">the one you </w:t>
+      </w:r>
+      <w:proofErr w:type="gramStart"/>
+      <w:r>
+        <w:t>don’t</w:t>
+      </w:r>
+      <w:proofErr w:type="gramEnd"/>
+      <w:r>
+        <w:t xml:space="preserve"> want</w:t>
       </w:r>
       <w:r>
         <w:t>.</w:t>
@@ -921,7 +994,50 @@
         <w:contextualSpacing w:val="0"/>
       </w:pPr>
       <w:r>
-        <w:t>Run the “Measure” tool, which should open a results window.  Make a note of the area and close the results window.</w:t>
+        <w:t>Add this region to the ROI manager, then repeat for another 4 nuclei.</w:t>
+      </w:r>
+    </w:p>
+    <w:p>
+      <w:pPr>
+        <w:pStyle w:val="ListParagraph"/>
+        <w:numPr>
+          <w:ilvl w:val="0"/>
+          <w:numId w:val="15"/>
+        </w:numPr>
+        <w:spacing w:line="360" w:lineRule="auto"/>
+        <w:contextualSpacing w:val="0"/>
+      </w:pPr>
+      <w:r>
+        <w:t>Use the ROI manager’s “Measure” function to measure all 5 nuclei ROIs simultaneously.</w:t>
+      </w:r>
+    </w:p>
+    <w:p>
+      <w:pPr>
+        <w:pStyle w:val="ListParagraph"/>
+        <w:numPr>
+          <w:ilvl w:val="0"/>
+          <w:numId w:val="15"/>
+        </w:numPr>
+        <w:spacing w:line="360" w:lineRule="auto"/>
+        <w:contextualSpacing w:val="0"/>
+      </w:pPr>
+      <w:r>
+        <w:t>Use the Results Table “Summarize” function to calculate the mean nucleus area, m</w:t>
+      </w:r>
+      <w:r>
+        <w:t>ake a note of th</w:t>
+      </w:r>
+      <w:r>
+        <w:t xml:space="preserve">is value </w:t>
+      </w:r>
+      <w:r>
+        <w:t xml:space="preserve">and close the </w:t>
+      </w:r>
+      <w:r>
+        <w:t xml:space="preserve">ROI manager and </w:t>
+      </w:r>
+      <w:r>
+        <w:t>results window.</w:t>
       </w:r>
       <w:r>
         <w:t xml:space="preserve">  </w:t>
@@ -943,7 +1059,21 @@
         <w:rPr>
           <w:i/>
         </w:rPr>
-        <w:t xml:space="preserve"> be specified in microns, because this is the distance-to-pixel conversion specified by the image metadata.</w:t>
+        <w:t xml:space="preserve"> be specified in </w:t>
+      </w:r>
+      <w:proofErr w:type="gramStart"/>
+      <w:r>
+        <w:rPr>
+          <w:i/>
+        </w:rPr>
+        <w:t>microns, because</w:t>
+      </w:r>
+      <w:proofErr w:type="gramEnd"/>
+      <w:r>
+        <w:rPr>
+          <w:i/>
+        </w:rPr>
+        <w:t xml:space="preserve"> this is the distance-to-pixel conversion specified by the image metadata.</w:t>
       </w:r>
       <w:r>
         <w:rPr>
@@ -1028,7 +1158,21 @@
         <w:rPr>
           <w:i/>
         </w:rPr>
-        <w:t xml:space="preserve"> you’re going to apply various filters to the image to investigate their effect.  Some (e.g. median filter) preserve sharp edges in the image, while others are good for removing camera-induced noise (e.g. Gaussian filter).</w:t>
+        <w:t xml:space="preserve"> </w:t>
+      </w:r>
+      <w:proofErr w:type="gramStart"/>
+      <w:r>
+        <w:rPr>
+          <w:i/>
+        </w:rPr>
+        <w:t>you’re</w:t>
+      </w:r>
+      <w:proofErr w:type="gramEnd"/>
+      <w:r>
+        <w:rPr>
+          <w:i/>
+        </w:rPr>
+        <w:t xml:space="preserve"> going to apply various filters to the image to investigate their effect.  Some (e.g. median filter) preserve sharp edges in the image, while others are good for removing camera-induced noise (e.g. Gaussian filter).</w:t>
       </w:r>
     </w:p>
     <w:p>
@@ -1199,6 +1343,7 @@
         <w:contextualSpacing w:val="0"/>
       </w:pPr>
       <w:r>
+        <w:lastRenderedPageBreak/>
         <w:t>To get an idea how the threshold behaves, r</w:t>
       </w:r>
       <w:r>
@@ -1207,8 +1352,13 @@
       <w:r>
         <w:t xml:space="preserve"> tool and adjust the slider.  The threshold will be displayed in real-time on the image.  </w:t>
       </w:r>
-      <w:r>
-        <w:t>Don’t apply the threshold, just close the threshold window.</w:t>
+      <w:proofErr w:type="gramStart"/>
+      <w:r>
+        <w:t>Don’t</w:t>
+      </w:r>
+      <w:proofErr w:type="gramEnd"/>
+      <w:r>
+        <w:t xml:space="preserve"> apply the threshold, just close the threshold window.</w:t>
       </w:r>
     </w:p>
     <w:p>
@@ -1222,32 +1372,352 @@
         <w:contextualSpacing w:val="0"/>
       </w:pPr>
       <w:r>
+        <w:t>Now, open the “Auto Threshold” tool and run using “Try all”.  This will</w:t>
+      </w:r>
+      <w:r>
+        <w:t xml:space="preserve"> open a montage</w:t>
+      </w:r>
+      <w:r>
+        <w:t xml:space="preserve"> </w:t>
+      </w:r>
+      <w:r>
+        <w:t>displaying</w:t>
+      </w:r>
+      <w:r>
+        <w:t xml:space="preserve"> examples of thresholding using 16 different algorithms.</w:t>
+      </w:r>
+      <w:r>
+        <w:t xml:space="preserve">  The names of each </w:t>
+      </w:r>
+      <w:r>
+        <w:t>algorithm</w:t>
+      </w:r>
+      <w:r>
+        <w:t xml:space="preserve"> are d</w:t>
+      </w:r>
+      <w:r>
+        <w:t>isplayed below each example (you may need to zoom in to see them)</w:t>
+      </w:r>
+      <w:r>
+        <w:t>.</w:t>
+      </w:r>
+    </w:p>
+    <w:p>
+      <w:pPr>
+        <w:pStyle w:val="ListParagraph"/>
+        <w:numPr>
+          <w:ilvl w:val="0"/>
+          <w:numId w:val="10"/>
+        </w:numPr>
+        <w:spacing w:line="360" w:lineRule="auto"/>
+        <w:contextualSpacing w:val="0"/>
+      </w:pPr>
+      <w:r>
+        <w:t xml:space="preserve">Make a note of the </w:t>
+      </w:r>
+      <w:r>
+        <w:t>algorithm</w:t>
+      </w:r>
+      <w:r>
+        <w:t xml:space="preserve"> which appears to have worked best.  </w:t>
+      </w:r>
+    </w:p>
+    <w:p>
+      <w:pPr>
+        <w:pStyle w:val="ListParagraph"/>
+        <w:numPr>
+          <w:ilvl w:val="0"/>
+          <w:numId w:val="10"/>
+        </w:numPr>
+        <w:spacing w:line="360" w:lineRule="auto"/>
+        <w:contextualSpacing w:val="0"/>
+      </w:pPr>
+      <w:r>
+        <w:t xml:space="preserve">Close the </w:t>
+      </w:r>
+      <w:r>
+        <w:t xml:space="preserve">montage window and reopen the “Auto Threshold” tool.  Select the best </w:t>
+      </w:r>
+      <w:r>
+        <w:t>algorithm</w:t>
+      </w:r>
+      <w:r>
+        <w:t xml:space="preserve"> from the dropdown m</w:t>
+      </w:r>
+      <w:r>
+        <w:t>enu and click apply</w:t>
+      </w:r>
+      <w:r>
+        <w:t>.</w:t>
+      </w:r>
+    </w:p>
+    <w:p>
+      <w:pPr>
+        <w:pStyle w:val="ListParagraph"/>
+        <w:numPr>
+          <w:ilvl w:val="0"/>
+          <w:numId w:val="10"/>
+        </w:numPr>
+        <w:spacing w:line="360" w:lineRule="auto"/>
+        <w:contextualSpacing w:val="0"/>
+      </w:pPr>
+      <w:r>
+        <w:t xml:space="preserve">Going forward </w:t>
+      </w:r>
+      <w:proofErr w:type="gramStart"/>
+      <w:r>
+        <w:t>you’ll</w:t>
+      </w:r>
+      <w:proofErr w:type="gramEnd"/>
+      <w:r>
+        <w:t xml:space="preserve"> need an image with black nuclei on a white</w:t>
+      </w:r>
+      <w:r>
+        <w:t xml:space="preserve"> background.  If necessary, images </w:t>
+      </w:r>
+      <w:r>
+        <w:t>can be inverted using “Edit &gt; Invert”</w:t>
+      </w:r>
+      <w:r>
+        <w:t>.</w:t>
+      </w:r>
+    </w:p>
+    <w:p>
+      <w:pPr>
+        <w:pStyle w:val="ListParagraph"/>
+        <w:numPr>
+          <w:ilvl w:val="0"/>
+          <w:numId w:val="10"/>
+        </w:numPr>
+        <w:spacing w:line="360" w:lineRule="auto"/>
+        <w:contextualSpacing w:val="0"/>
+      </w:pPr>
+      <w:r>
+        <w:t xml:space="preserve">Save the thresholded (“binarised”) image to your computer with </w:t>
+      </w:r>
+      <w:r>
+        <w:t>a new filename</w:t>
+      </w:r>
+    </w:p>
+    <w:p>
+      <w:pPr>
+        <w:spacing w:line="360" w:lineRule="auto"/>
+      </w:pPr>
+    </w:p>
+    <w:p>
+      <w:pPr>
+        <w:pStyle w:val="ListParagraph"/>
+        <w:numPr>
+          <w:ilvl w:val="0"/>
+          <w:numId w:val="3"/>
+        </w:numPr>
+        <w:spacing w:line="360" w:lineRule="auto"/>
+        <w:contextualSpacing w:val="0"/>
+        <w:rPr>
+          <w:b/>
+        </w:rPr>
+      </w:pPr>
+      <w:r>
+        <w:rPr>
+          <w:b/>
+        </w:rPr>
+        <w:t>Cleaning binarised images</w:t>
+      </w:r>
+    </w:p>
+    <w:p>
+      <w:pPr>
+        <w:pStyle w:val="ListParagraph"/>
+        <w:spacing w:line="360" w:lineRule="auto"/>
+        <w:contextualSpacing w:val="0"/>
+        <w:rPr>
+          <w:i/>
+        </w:rPr>
+      </w:pPr>
+      <w:r>
+        <w:rPr>
+          <w:i/>
+        </w:rPr>
+        <w:t>Despite filtering, there will be places where there are either dark spots within a segmented nuclei or bright spots on the background.</w:t>
+      </w:r>
+      <w:r>
+        <w:rPr>
+          <w:i/>
+        </w:rPr>
+        <w:t xml:space="preserve">  These can be corrected using the “Binary” tools.</w:t>
+      </w:r>
+      <w:r>
+        <w:rPr>
+          <w:i/>
+        </w:rPr>
+        <w:t xml:space="preserve">  There will also be instances where separate nuclei have merged to a single object.  These can be separated using the “Watershed” tool.</w:t>
+      </w:r>
+    </w:p>
+    <w:p>
+      <w:pPr>
+        <w:pStyle w:val="ListParagraph"/>
+        <w:numPr>
+          <w:ilvl w:val="0"/>
+          <w:numId w:val="11"/>
+        </w:numPr>
+        <w:spacing w:line="360" w:lineRule="auto"/>
+        <w:contextualSpacing w:val="0"/>
+      </w:pPr>
+      <w:r>
+        <w:t>Before running any binary t</w:t>
+      </w:r>
+      <w:r>
+        <w:t xml:space="preserve">ools, duplicate the image and </w:t>
+      </w:r>
+      <w:r>
+        <w:t>name appropriately</w:t>
+      </w:r>
+    </w:p>
+    <w:p>
+      <w:pPr>
+        <w:pStyle w:val="ListParagraph"/>
+        <w:numPr>
+          <w:ilvl w:val="0"/>
+          <w:numId w:val="11"/>
+        </w:numPr>
+        <w:spacing w:line="360" w:lineRule="auto"/>
+        <w:contextualSpacing w:val="0"/>
+      </w:pPr>
+      <w:r>
+        <w:t>Try applying various binary processes, such as “dilate”, “erode”, “open”, “close” and “fill holes”</w:t>
+      </w:r>
+      <w:r>
+        <w:t>.  It may be necessary to apply multiple processes to fix different features.</w:t>
+      </w:r>
+    </w:p>
+    <w:p>
+      <w:pPr>
+        <w:pStyle w:val="ListParagraph"/>
+        <w:numPr>
+          <w:ilvl w:val="0"/>
+          <w:numId w:val="11"/>
+        </w:numPr>
+        <w:spacing w:line="360" w:lineRule="auto"/>
+        <w:contextualSpacing w:val="0"/>
+      </w:pPr>
+      <w:r>
+        <w:t>Once the binarised image has been cleaned, apply the “Watershed” tool to draw a line between separate nuclei that are in contact (as with all automated processes, the results may not be perfect).</w:t>
+      </w:r>
+    </w:p>
+    <w:p>
+      <w:pPr>
+        <w:spacing w:line="360" w:lineRule="auto"/>
+      </w:pPr>
+    </w:p>
+    <w:p>
+      <w:pPr>
+        <w:pStyle w:val="ListParagraph"/>
+        <w:numPr>
+          <w:ilvl w:val="0"/>
+          <w:numId w:val="3"/>
+        </w:numPr>
+        <w:spacing w:line="360" w:lineRule="auto"/>
+        <w:contextualSpacing w:val="0"/>
+        <w:rPr>
+          <w:b/>
+        </w:rPr>
+      </w:pPr>
+      <w:r>
+        <w:rPr>
+          <w:b/>
+        </w:rPr>
+        <w:t>Analysing particles</w:t>
+      </w:r>
+    </w:p>
+    <w:p>
+      <w:pPr>
+        <w:pStyle w:val="ListParagraph"/>
+        <w:spacing w:line="360" w:lineRule="auto"/>
+        <w:contextualSpacing w:val="0"/>
+      </w:pPr>
+      <w:r>
+        <w:rPr>
+          <w:i/>
+        </w:rPr>
+        <w:t xml:space="preserve">Individual objects (nuclei) can be measured using the “Analyse particles” tool.  </w:t>
+      </w:r>
+      <w:r>
+        <w:rPr>
+          <w:i/>
+        </w:rPr>
+        <w:t>M</w:t>
+      </w:r>
+      <w:r>
+        <w:rPr>
+          <w:i/>
+        </w:rPr>
+        <w:t xml:space="preserve">easurements can also be directed to another image; this is especially useful when </w:t>
+      </w:r>
+      <w:r>
+        <w:rPr>
+          <w:i/>
+        </w:rPr>
+        <w:t>me</w:t>
+      </w:r>
+      <w:r>
+        <w:rPr>
+          <w:i/>
+        </w:rPr>
+        <w:t xml:space="preserve">asuring pixel intensities.  </w:t>
+      </w:r>
+    </w:p>
+    <w:p>
+      <w:pPr>
+        <w:pStyle w:val="ListParagraph"/>
+        <w:numPr>
+          <w:ilvl w:val="0"/>
+          <w:numId w:val="14"/>
+        </w:numPr>
+        <w:spacing w:line="360" w:lineRule="auto"/>
+        <w:contextualSpacing w:val="0"/>
+      </w:pPr>
+      <w:r>
         <w:lastRenderedPageBreak/>
-        <w:t>Now, open the “Auto Threshold” tool and run using “Try all”.  This will</w:t>
-      </w:r>
-      <w:r>
-        <w:t xml:space="preserve"> open a montage</w:t>
-      </w:r>
-      <w:r>
-        <w:t xml:space="preserve"> </w:t>
-      </w:r>
-      <w:r>
-        <w:t>displaying</w:t>
-      </w:r>
-      <w:r>
-        <w:t xml:space="preserve"> examples of thresholding using 16 different algorithms.</w:t>
-      </w:r>
-      <w:r>
-        <w:t xml:space="preserve">  The names of each </w:t>
-      </w:r>
-      <w:r>
-        <w:t>algorithm</w:t>
-      </w:r>
-      <w:r>
-        <w:t xml:space="preserve"> are d</w:t>
-      </w:r>
-      <w:r>
-        <w:t>isplayed below each example (you may need to zoom in to see them)</w:t>
+        <w:t xml:space="preserve">Set the </w:t>
+      </w:r>
+      <w:r>
+        <w:t>measurements to be collected (f</w:t>
+      </w:r>
+      <w:r>
+        <w:t xml:space="preserve">eel free to add as </w:t>
+      </w:r>
+      <w:r>
+        <w:t>many as you like)</w:t>
+      </w:r>
+      <w:r>
+        <w:t>.  “Redirect to:” should be set to the title of the non-binarised image; this is where the intensity values will be taken from.</w:t>
+      </w:r>
+    </w:p>
+    <w:p>
+      <w:pPr>
+        <w:pStyle w:val="ListParagraph"/>
+        <w:numPr>
+          <w:ilvl w:val="0"/>
+          <w:numId w:val="14"/>
+        </w:numPr>
+        <w:spacing w:line="360" w:lineRule="auto"/>
+        <w:contextualSpacing w:val="0"/>
+      </w:pPr>
+      <w:r>
+        <w:t>Run the “</w:t>
+      </w:r>
+      <w:proofErr w:type="spellStart"/>
+      <w:r>
+        <w:t>Analyze</w:t>
+      </w:r>
+      <w:proofErr w:type="spellEnd"/>
+      <w:r>
+        <w:t xml:space="preserve"> Particles” tool</w:t>
+      </w:r>
+      <w:r>
+        <w:t xml:space="preserve">.  Set </w:t>
+      </w:r>
+      <w:r>
+        <w:t>an appropriate size range based on the measurement you made earlier.  Ensure “Display results” is ticked, then click “OK”</w:t>
       </w:r>
       <w:r>
         <w:t>.</w:t>
@@ -1258,45 +1728,151 @@
         <w:pStyle w:val="ListParagraph"/>
         <w:numPr>
           <w:ilvl w:val="0"/>
-          <w:numId w:val="10"/>
-        </w:numPr>
-        <w:spacing w:line="360" w:lineRule="auto"/>
-        <w:contextualSpacing w:val="0"/>
-      </w:pPr>
-      <w:r>
-        <w:t xml:space="preserve">Make a note of the </w:t>
-      </w:r>
-      <w:r>
-        <w:t>algorithm</w:t>
-      </w:r>
-      <w:r>
-        <w:t xml:space="preserve"> which appears to have worked best.  </w:t>
-      </w:r>
-    </w:p>
-    <w:p>
-      <w:pPr>
-        <w:pStyle w:val="ListParagraph"/>
-        <w:numPr>
-          <w:ilvl w:val="0"/>
-          <w:numId w:val="10"/>
-        </w:numPr>
-        <w:spacing w:line="360" w:lineRule="auto"/>
-        <w:contextualSpacing w:val="0"/>
-      </w:pPr>
-      <w:r>
-        <w:t xml:space="preserve">Close the </w:t>
-      </w:r>
-      <w:r>
-        <w:t xml:space="preserve">montage window and reopen the “Auto Threshold” tool.  Select the best </w:t>
-      </w:r>
-      <w:r>
-        <w:t>algorithm</w:t>
-      </w:r>
-      <w:r>
-        <w:t xml:space="preserve"> from the dropdown m</w:t>
-      </w:r>
-      <w:r>
-        <w:t>enu and click apply</w:t>
+          <w:numId w:val="14"/>
+        </w:numPr>
+        <w:spacing w:line="360" w:lineRule="auto"/>
+        <w:contextualSpacing w:val="0"/>
+      </w:pPr>
+      <w:r>
+        <w:t>The results will be displayed in a separate window</w:t>
+      </w:r>
+      <w:r>
+        <w:t>.  These can be copied and pasted into another program, such as Excel, for further analysis.</w:t>
+      </w:r>
+    </w:p>
+    <w:p>
+      <w:pPr>
+        <w:spacing w:line="360" w:lineRule="auto"/>
+      </w:pPr>
+    </w:p>
+    <w:p>
+      <w:pPr>
+        <w:pStyle w:val="ListParagraph"/>
+        <w:numPr>
+          <w:ilvl w:val="0"/>
+          <w:numId w:val="17"/>
+        </w:numPr>
+        <w:spacing w:line="360" w:lineRule="auto"/>
+        <w:rPr>
+          <w:b/>
+          <w:bCs/>
+        </w:rPr>
+      </w:pPr>
+      <w:r>
+        <w:rPr>
+          <w:b/>
+          <w:bCs/>
+        </w:rPr>
+        <w:t>Plotting and fitting data</w:t>
+      </w:r>
+    </w:p>
+    <w:p>
+      <w:pPr>
+        <w:pStyle w:val="ListParagraph"/>
+        <w:spacing w:line="360" w:lineRule="auto"/>
+        <w:contextualSpacing w:val="0"/>
+        <w:rPr>
+          <w:i/>
+        </w:rPr>
+      </w:pPr>
+      <w:r>
+        <w:rPr>
+          <w:i/>
+          <w:iCs/>
+        </w:rPr>
+        <w:t xml:space="preserve">We can now plot the data output by </w:t>
+      </w:r>
+      <w:proofErr w:type="spellStart"/>
+      <w:r>
+        <w:rPr>
+          <w:i/>
+          <w:iCs/>
+        </w:rPr>
+        <w:t>Analyze</w:t>
+      </w:r>
+      <w:proofErr w:type="spellEnd"/>
+      <w:r>
+        <w:rPr>
+          <w:i/>
+          <w:iCs/>
+        </w:rPr>
+        <w:t xml:space="preserve"> Particles and fit a curve to this.  Here we will fit a Gaussian distribution to the nuclear areas.  This requires creating the histogram with the Distribution function of </w:t>
+      </w:r>
+      <w:r>
+        <w:rPr>
+          <w:i/>
+          <w:iCs/>
+        </w:rPr>
+        <w:t>r</w:t>
+      </w:r>
+      <w:r>
+        <w:rPr>
+          <w:i/>
+          <w:iCs/>
+        </w:rPr>
+        <w:t xml:space="preserve">esults </w:t>
+      </w:r>
+      <w:r>
+        <w:rPr>
+          <w:i/>
+          <w:iCs/>
+        </w:rPr>
+        <w:t>t</w:t>
+      </w:r>
+      <w:r>
+        <w:rPr>
+          <w:i/>
+          <w:iCs/>
+        </w:rPr>
+        <w:t>able</w:t>
+      </w:r>
+      <w:r>
+        <w:rPr>
+          <w:i/>
+          <w:iCs/>
+        </w:rPr>
+        <w:t>, then plotting these points and fitting the curve.</w:t>
+      </w:r>
+    </w:p>
+    <w:p>
+      <w:pPr>
+        <w:pStyle w:val="ListParagraph"/>
+        <w:numPr>
+          <w:ilvl w:val="0"/>
+          <w:numId w:val="20"/>
+        </w:numPr>
+        <w:spacing w:line="360" w:lineRule="auto"/>
+        <w:contextualSpacing w:val="0"/>
+      </w:pPr>
+      <w:r>
+        <w:t xml:space="preserve">From the </w:t>
+      </w:r>
+      <w:r>
+        <w:t>r</w:t>
+      </w:r>
+      <w:r>
+        <w:t xml:space="preserve">esults </w:t>
+      </w:r>
+      <w:r>
+        <w:t>t</w:t>
+      </w:r>
+      <w:r>
+        <w:t xml:space="preserve">able, use the “Distribution…” function to create a histogram of nuclei areas with 5 bins in the range 100-200 </w:t>
+      </w:r>
+      <w:r>
+        <w:rPr>
+          <w:rFonts w:cstheme="minorHAnsi"/>
+        </w:rPr>
+        <w:t>µ</w:t>
+      </w:r>
+      <w:r>
+        <w:t>m</w:t>
+      </w:r>
+      <w:r>
+        <w:rPr>
+          <w:vertAlign w:val="superscript"/>
+        </w:rPr>
+        <w:t>2</w:t>
       </w:r>
       <w:r>
         <w:t>.</w:t>
@@ -1307,381 +1883,211 @@
         <w:pStyle w:val="ListParagraph"/>
         <w:numPr>
           <w:ilvl w:val="0"/>
-          <w:numId w:val="10"/>
-        </w:numPr>
-        <w:spacing w:line="360" w:lineRule="auto"/>
-        <w:contextualSpacing w:val="0"/>
-      </w:pPr>
-      <w:r>
-        <w:t>Going forward you’ll need an image with black nuclei on a white</w:t>
-      </w:r>
-      <w:r>
-        <w:t xml:space="preserve"> background.  If necessary, images </w:t>
-      </w:r>
-      <w:r>
-        <w:t>can be inverted using “Edit &gt; Invert”</w:t>
-      </w:r>
-      <w:r>
+          <w:numId w:val="20"/>
+        </w:numPr>
+        <w:spacing w:line="360" w:lineRule="auto"/>
+        <w:contextualSpacing w:val="0"/>
+      </w:pPr>
+      <w:r>
+        <w:t xml:space="preserve">The distribution plot doesn’t have a curve fitting option, so </w:t>
+      </w:r>
+      <w:proofErr w:type="gramStart"/>
+      <w:r>
+        <w:t>it’s</w:t>
+      </w:r>
+      <w:proofErr w:type="gramEnd"/>
+      <w:r>
+        <w:t xml:space="preserve"> necessary to get the histogram values and plot these as an XY plot.  </w:t>
+      </w:r>
+      <w:r>
+        <w:t xml:space="preserve">List the values from the </w:t>
+      </w:r>
+      <w:r>
+        <w:t>generated histogram to get the bin start positions and the number of counts per bin.</w:t>
+      </w:r>
+    </w:p>
+    <w:p>
+      <w:pPr>
+        <w:pStyle w:val="ListParagraph"/>
+        <w:numPr>
+          <w:ilvl w:val="0"/>
+          <w:numId w:val="20"/>
+        </w:numPr>
+        <w:spacing w:line="360" w:lineRule="auto"/>
+        <w:contextualSpacing w:val="0"/>
+      </w:pPr>
+      <w:r>
+        <w:t>To fit the histogram points we will have to set the new results table name to “Results”.  Do this from File &gt; Rename.</w:t>
+      </w:r>
+    </w:p>
+    <w:p>
+      <w:pPr>
+        <w:pStyle w:val="ListParagraph"/>
+        <w:numPr>
+          <w:ilvl w:val="0"/>
+          <w:numId w:val="20"/>
+        </w:numPr>
+        <w:spacing w:line="360" w:lineRule="auto"/>
+        <w:contextualSpacing w:val="0"/>
+      </w:pPr>
+      <w:r>
+        <w:t>Plot the 5 histogram points as disconnected blue circles.</w:t>
+      </w:r>
+    </w:p>
+    <w:p>
+      <w:pPr>
+        <w:pStyle w:val="ListParagraph"/>
+        <w:numPr>
+          <w:ilvl w:val="0"/>
+          <w:numId w:val="20"/>
+        </w:numPr>
+        <w:spacing w:line="360" w:lineRule="auto"/>
+        <w:contextualSpacing w:val="0"/>
+      </w:pPr>
+      <w:r>
+        <w:t xml:space="preserve">Fit a Gaussian curve to the 5 points.  </w:t>
+      </w:r>
+      <w:r>
+        <w:t>The fitting parameters should be shown in the Log window.</w:t>
+      </w:r>
+    </w:p>
+    <w:p>
+      <w:pPr>
+        <w:spacing w:line="360" w:lineRule="auto"/>
+      </w:pPr>
+    </w:p>
+    <w:p>
+      <w:pPr>
+        <w:pStyle w:val="ListParagraph"/>
+        <w:numPr>
+          <w:ilvl w:val="0"/>
+          <w:numId w:val="17"/>
+        </w:numPr>
+        <w:spacing w:line="360" w:lineRule="auto"/>
+        <w:rPr>
+          <w:b/>
+        </w:rPr>
+      </w:pPr>
+      <w:r>
+        <w:rPr>
+          <w:b/>
+        </w:rPr>
+        <w:t>(Optional) Recording macros</w:t>
+      </w:r>
+    </w:p>
+    <w:p>
+      <w:pPr>
+        <w:pStyle w:val="ListParagraph"/>
+        <w:spacing w:line="360" w:lineRule="auto"/>
+        <w:rPr>
+          <w:i/>
+        </w:rPr>
+      </w:pPr>
+      <w:r>
+        <w:rPr>
+          <w:i/>
+        </w:rPr>
+        <w:t xml:space="preserve">The macro recorder creates a record of the internal commands </w:t>
+      </w:r>
+      <w:r>
+        <w:rPr>
+          <w:i/>
+        </w:rPr>
+        <w:t>used</w:t>
+      </w:r>
+      <w:r>
+        <w:rPr>
+          <w:i/>
+        </w:rPr>
+        <w:t xml:space="preserve"> to run each operation that have been </w:t>
+      </w:r>
+      <w:r>
+        <w:rPr>
+          <w:i/>
+        </w:rPr>
+        <w:t>implemented</w:t>
+      </w:r>
+      <w:r>
+        <w:rPr>
+          <w:i/>
+        </w:rPr>
         <w:t>.</w:t>
       </w:r>
-    </w:p>
-    <w:p>
-      <w:pPr>
-        <w:pStyle w:val="ListParagraph"/>
-        <w:numPr>
-          <w:ilvl w:val="0"/>
-          <w:numId w:val="10"/>
-        </w:numPr>
-        <w:spacing w:line="360" w:lineRule="auto"/>
-        <w:contextualSpacing w:val="0"/>
-      </w:pPr>
-      <w:r>
-        <w:t xml:space="preserve">Save the thresholded (“binarised”) image to your computer with </w:t>
-      </w:r>
-      <w:r>
-        <w:t>a new filename</w:t>
-      </w:r>
-    </w:p>
-    <w:p>
-      <w:pPr>
-        <w:spacing w:line="360" w:lineRule="auto"/>
-      </w:pPr>
-    </w:p>
-    <w:p>
-      <w:pPr>
-        <w:pStyle w:val="ListParagraph"/>
-        <w:numPr>
-          <w:ilvl w:val="0"/>
-          <w:numId w:val="3"/>
-        </w:numPr>
-        <w:spacing w:line="360" w:lineRule="auto"/>
-        <w:contextualSpacing w:val="0"/>
-        <w:rPr>
-          <w:b/>
-        </w:rPr>
-      </w:pPr>
-      <w:r>
-        <w:rPr>
-          <w:b/>
-        </w:rPr>
-        <w:t>Cleaning binarised images</w:t>
-      </w:r>
-    </w:p>
-    <w:p>
-      <w:pPr>
-        <w:pStyle w:val="ListParagraph"/>
-        <w:spacing w:line="360" w:lineRule="auto"/>
-        <w:contextualSpacing w:val="0"/>
-        <w:rPr>
-          <w:i/>
-        </w:rPr>
-      </w:pPr>
-      <w:r>
-        <w:rPr>
-          <w:i/>
-        </w:rPr>
-        <w:t>Despite filtering, there will be places where there are either dark spots within a segmented nuclei or bright spots on the background.</w:t>
-      </w:r>
-      <w:r>
-        <w:rPr>
-          <w:i/>
-        </w:rPr>
-        <w:t xml:space="preserve">  These can be corrected using the “Binary” tools.</w:t>
-      </w:r>
-      <w:r>
-        <w:rPr>
-          <w:i/>
-        </w:rPr>
-        <w:t xml:space="preserve">  There will also be instances where separate nuclei have merged to a single object.  These can be separated using the “Watershed” tool.</w:t>
-      </w:r>
-    </w:p>
-    <w:p>
-      <w:pPr>
-        <w:pStyle w:val="ListParagraph"/>
-        <w:numPr>
-          <w:ilvl w:val="0"/>
-          <w:numId w:val="11"/>
-        </w:numPr>
-        <w:spacing w:line="360" w:lineRule="auto"/>
-        <w:contextualSpacing w:val="0"/>
-      </w:pPr>
-      <w:r>
-        <w:t>Before running any binary t</w:t>
-      </w:r>
-      <w:r>
-        <w:t xml:space="preserve">ools, duplicate the image and </w:t>
-      </w:r>
-      <w:r>
-        <w:t>name appropriately</w:t>
-      </w:r>
-    </w:p>
-    <w:p>
-      <w:pPr>
-        <w:pStyle w:val="ListParagraph"/>
-        <w:numPr>
-          <w:ilvl w:val="0"/>
-          <w:numId w:val="11"/>
-        </w:numPr>
-        <w:spacing w:line="360" w:lineRule="auto"/>
-        <w:contextualSpacing w:val="0"/>
-      </w:pPr>
-      <w:r>
-        <w:t>Try applying various binary processes, such as “dilate”, “erode”, “open”, “close” and “fill holes”</w:t>
-      </w:r>
-      <w:r>
-        <w:t>.  It may be necessary to apply multiple processes to fix different features.</w:t>
-      </w:r>
-    </w:p>
-    <w:p>
-      <w:pPr>
-        <w:pStyle w:val="ListParagraph"/>
-        <w:numPr>
-          <w:ilvl w:val="0"/>
-          <w:numId w:val="11"/>
-        </w:numPr>
-        <w:spacing w:line="360" w:lineRule="auto"/>
-        <w:contextualSpacing w:val="0"/>
-      </w:pPr>
-      <w:r>
-        <w:t>Once the binarised image has been cleaned, apply the “Watershed” tool to draw a line between separate nuclei that are in contact (as with all automated processes, the results may not be perfect).</w:t>
-      </w:r>
-    </w:p>
-    <w:p>
-      <w:pPr>
-        <w:spacing w:line="360" w:lineRule="auto"/>
-      </w:pPr>
-    </w:p>
-    <w:p>
-      <w:pPr>
-        <w:pStyle w:val="ListParagraph"/>
-        <w:numPr>
-          <w:ilvl w:val="0"/>
-          <w:numId w:val="3"/>
-        </w:numPr>
-        <w:spacing w:line="360" w:lineRule="auto"/>
-        <w:contextualSpacing w:val="0"/>
-        <w:rPr>
-          <w:b/>
-        </w:rPr>
-      </w:pPr>
-      <w:r>
-        <w:rPr>
-          <w:b/>
-        </w:rPr>
-        <w:t>Analysing particles</w:t>
-      </w:r>
-    </w:p>
-    <w:p>
-      <w:pPr>
-        <w:pStyle w:val="ListParagraph"/>
-        <w:spacing w:line="360" w:lineRule="auto"/>
-        <w:contextualSpacing w:val="0"/>
-      </w:pPr>
-      <w:r>
-        <w:rPr>
-          <w:i/>
-        </w:rPr>
-        <w:t xml:space="preserve">Individual objects (nuclei) can be measured using the “Analyse particles” tool.  </w:t>
-      </w:r>
-      <w:r>
-        <w:rPr>
-          <w:i/>
-        </w:rPr>
-        <w:t>M</w:t>
-      </w:r>
-      <w:r>
-        <w:rPr>
-          <w:i/>
-        </w:rPr>
-        <w:t xml:space="preserve">easurements can also be directed to another image; this is especially useful when </w:t>
-      </w:r>
-      <w:r>
-        <w:rPr>
-          <w:i/>
-        </w:rPr>
-        <w:t>me</w:t>
-      </w:r>
-      <w:r>
-        <w:rPr>
-          <w:i/>
-        </w:rPr>
-        <w:t xml:space="preserve">asuring pixel intensities.  </w:t>
-      </w:r>
-    </w:p>
-    <w:p>
-      <w:pPr>
-        <w:pStyle w:val="ListParagraph"/>
-        <w:numPr>
-          <w:ilvl w:val="0"/>
-          <w:numId w:val="14"/>
-        </w:numPr>
-        <w:spacing w:line="360" w:lineRule="auto"/>
-        <w:contextualSpacing w:val="0"/>
-      </w:pPr>
-      <w:r>
-        <w:t xml:space="preserve">Set the </w:t>
-      </w:r>
-      <w:r>
-        <w:t>measurements to be collected (f</w:t>
-      </w:r>
-      <w:r>
-        <w:t xml:space="preserve">eel free to add as </w:t>
-      </w:r>
-      <w:r>
-        <w:t>many as you like)</w:t>
-      </w:r>
-      <w:r>
-        <w:t>.  “Redirect to:” should be set to the title of the non-binarised image; this is where the intensity values will be taken from.</w:t>
-      </w:r>
-    </w:p>
-    <w:p>
-      <w:pPr>
-        <w:pStyle w:val="ListParagraph"/>
-        <w:numPr>
-          <w:ilvl w:val="0"/>
-          <w:numId w:val="14"/>
-        </w:numPr>
-        <w:spacing w:line="360" w:lineRule="auto"/>
-        <w:contextualSpacing w:val="0"/>
+      <w:r>
+        <w:rPr>
+          <w:i/>
+        </w:rPr>
+        <w:t xml:space="preserve">  This list of commands can then be re-run on different images.  </w:t>
+      </w:r>
+      <w:r>
+        <w:rPr>
+          <w:i/>
+        </w:rPr>
+        <w:t xml:space="preserve">Making macros can be tricky, so </w:t>
+      </w:r>
+      <w:r>
+        <w:rPr>
+          <w:i/>
+        </w:rPr>
+        <w:t xml:space="preserve">the need to make </w:t>
+      </w:r>
+      <w:r>
+        <w:rPr>
+          <w:i/>
+        </w:rPr>
+        <w:t>alterations to t</w:t>
+      </w:r>
+      <w:r>
+        <w:rPr>
+          <w:i/>
+        </w:rPr>
+        <w:t xml:space="preserve">he commands </w:t>
+      </w:r>
+      <w:r>
+        <w:rPr>
+          <w:i/>
+        </w:rPr>
+        <w:t>to correct errors or change image names are common.</w:t>
+      </w:r>
+    </w:p>
+    <w:p>
+      <w:pPr>
+        <w:pStyle w:val="ListParagraph"/>
+        <w:numPr>
+          <w:ilvl w:val="0"/>
+          <w:numId w:val="16"/>
+        </w:numPr>
+        <w:spacing w:line="360" w:lineRule="auto"/>
+      </w:pPr>
+      <w:r>
+        <w:t>Close all open windows and images</w:t>
+      </w:r>
+    </w:p>
+    <w:p>
+      <w:pPr>
+        <w:pStyle w:val="ListParagraph"/>
+        <w:numPr>
+          <w:ilvl w:val="0"/>
+          <w:numId w:val="16"/>
+        </w:numPr>
+        <w:spacing w:line="360" w:lineRule="auto"/>
+      </w:pPr>
+      <w:r>
+        <w:t>Open the original image stack again (Section 1.)</w:t>
+      </w:r>
+    </w:p>
+    <w:p>
+      <w:pPr>
+        <w:pStyle w:val="ListParagraph"/>
+        <w:numPr>
+          <w:ilvl w:val="0"/>
+          <w:numId w:val="16"/>
+        </w:numPr>
+        <w:spacing w:line="360" w:lineRule="auto"/>
       </w:pPr>
       <w:r>
         <w:lastRenderedPageBreak/>
-        <w:t>Run the “</w:t>
-      </w:r>
-      <w:proofErr w:type="spellStart"/>
-      <w:r>
-        <w:t>Analyze</w:t>
-      </w:r>
-      <w:proofErr w:type="spellEnd"/>
-      <w:r>
-        <w:t xml:space="preserve"> Particles” tool</w:t>
-      </w:r>
-      <w:r>
-        <w:t xml:space="preserve">.  Set </w:t>
-      </w:r>
-      <w:r>
-        <w:t>an appropriate size range based on the measurement you made earlier.  Ensure “Display results” is ticked, then click “OK”</w:t>
-      </w:r>
-      <w:r>
-        <w:t>.</w:t>
-      </w:r>
-    </w:p>
-    <w:p>
-      <w:pPr>
-        <w:pStyle w:val="ListParagraph"/>
-        <w:numPr>
-          <w:ilvl w:val="0"/>
-          <w:numId w:val="14"/>
-        </w:numPr>
-        <w:spacing w:line="360" w:lineRule="auto"/>
-        <w:contextualSpacing w:val="0"/>
-      </w:pPr>
-      <w:r>
-        <w:t>The results will be displayed in a separate window</w:t>
-      </w:r>
-      <w:r>
-        <w:t>.  These can be copied and pasted into another program, such as Excel, for further analysis.</w:t>
-      </w:r>
-    </w:p>
-    <w:p>
-      <w:pPr>
-        <w:spacing w:line="360" w:lineRule="auto"/>
-      </w:pPr>
-      <w:bookmarkStart w:id="0" w:name="_GoBack"/>
-      <w:bookmarkEnd w:id="0"/>
-    </w:p>
-    <w:p>
-      <w:pPr>
-        <w:pStyle w:val="ListParagraph"/>
-        <w:numPr>
-          <w:ilvl w:val="0"/>
-          <w:numId w:val="3"/>
-        </w:numPr>
-        <w:spacing w:line="360" w:lineRule="auto"/>
-        <w:rPr>
-          <w:b/>
-        </w:rPr>
-      </w:pPr>
-      <w:r>
-        <w:rPr>
-          <w:b/>
-        </w:rPr>
-        <w:t>(Optional) Recording macros</w:t>
-      </w:r>
-    </w:p>
-    <w:p>
-      <w:pPr>
-        <w:pStyle w:val="ListParagraph"/>
-        <w:spacing w:line="360" w:lineRule="auto"/>
-        <w:rPr>
-          <w:i/>
-        </w:rPr>
-      </w:pPr>
-      <w:r>
-        <w:rPr>
-          <w:i/>
-        </w:rPr>
-        <w:t xml:space="preserve">The macro recorder creates a record of the internal commands </w:t>
-      </w:r>
-      <w:r>
-        <w:rPr>
-          <w:i/>
-        </w:rPr>
-        <w:t>used</w:t>
-      </w:r>
-      <w:r>
-        <w:rPr>
-          <w:i/>
-        </w:rPr>
-        <w:t xml:space="preserve"> to run each operation that have been </w:t>
-      </w:r>
-      <w:r>
-        <w:rPr>
-          <w:i/>
-        </w:rPr>
-        <w:t>implemented</w:t>
-      </w:r>
-      <w:r>
-        <w:rPr>
-          <w:i/>
-        </w:rPr>
-        <w:t>.</w:t>
-      </w:r>
-      <w:r>
-        <w:rPr>
-          <w:i/>
-        </w:rPr>
-        <w:t xml:space="preserve">  This list of commands can then be re-run on different images.  </w:t>
-      </w:r>
-      <w:r>
-        <w:rPr>
-          <w:i/>
-        </w:rPr>
-        <w:t xml:space="preserve">Making macros can be tricky, so </w:t>
-      </w:r>
-      <w:r>
-        <w:rPr>
-          <w:i/>
-        </w:rPr>
-        <w:t xml:space="preserve">the need to make </w:t>
-      </w:r>
-      <w:r>
-        <w:rPr>
-          <w:i/>
-        </w:rPr>
-        <w:t>alterations to t</w:t>
-      </w:r>
-      <w:r>
-        <w:rPr>
-          <w:i/>
-        </w:rPr>
-        <w:t xml:space="preserve">he commands </w:t>
-      </w:r>
-      <w:r>
-        <w:rPr>
-          <w:i/>
-        </w:rPr>
-        <w:t>to correct errors or change image names are common.</w:t>
+        <w:t>Start the macro recorder</w:t>
       </w:r>
     </w:p>
     <w:p>
@@ -1694,45 +2100,6 @@
         <w:spacing w:line="360" w:lineRule="auto"/>
       </w:pPr>
       <w:r>
-        <w:t>Close all open windows and images</w:t>
-      </w:r>
-    </w:p>
-    <w:p>
-      <w:pPr>
-        <w:pStyle w:val="ListParagraph"/>
-        <w:numPr>
-          <w:ilvl w:val="0"/>
-          <w:numId w:val="16"/>
-        </w:numPr>
-        <w:spacing w:line="360" w:lineRule="auto"/>
-      </w:pPr>
-      <w:r>
-        <w:t>Open the original image stack again (Section 1.)</w:t>
-      </w:r>
-    </w:p>
-    <w:p>
-      <w:pPr>
-        <w:pStyle w:val="ListParagraph"/>
-        <w:numPr>
-          <w:ilvl w:val="0"/>
-          <w:numId w:val="16"/>
-        </w:numPr>
-        <w:spacing w:line="360" w:lineRule="auto"/>
-      </w:pPr>
-      <w:r>
-        <w:t>Start the macro recorder</w:t>
-      </w:r>
-    </w:p>
-    <w:p>
-      <w:pPr>
-        <w:pStyle w:val="ListParagraph"/>
-        <w:numPr>
-          <w:ilvl w:val="0"/>
-          <w:numId w:val="16"/>
-        </w:numPr>
-        <w:spacing w:line="360" w:lineRule="auto"/>
-      </w:pPr>
-      <w:r>
         <w:t xml:space="preserve">Repeat </w:t>
       </w:r>
       <w:r>
@@ -1742,7 +2109,15 @@
         <w:t xml:space="preserve"> that gave the best result</w:t>
       </w:r>
       <w:r>
-        <w:t xml:space="preserve"> (i.e. don’t need to do both rolling ball and MinIP subtraction)</w:t>
+        <w:t xml:space="preserve"> (i.e. </w:t>
+      </w:r>
+      <w:proofErr w:type="gramStart"/>
+      <w:r>
+        <w:t>don’t</w:t>
+      </w:r>
+      <w:proofErr w:type="gramEnd"/>
+      <w:r>
+        <w:t xml:space="preserve"> need to do both rolling ball and MinIP subtraction)</w:t>
       </w:r>
       <w:r>
         <w:t xml:space="preserve">.  The </w:t>
@@ -1803,7 +2178,7 @@
 </file>
 
 <file path=word/endnotes.xml><?xml version="1.0" encoding="utf-8"?>
-<w:endnotes xmlns:wpc="http://schemas.microsoft.com/office/word/2010/wordprocessingCanvas" xmlns:cx="http://schemas.microsoft.com/office/drawing/2014/chartex" xmlns:cx1="http://schemas.microsoft.com/office/drawing/2015/9/8/chartex" xmlns:cx2="http://schemas.microsoft.com/office/drawing/2015/10/21/chartex" xmlns:cx3="http://schemas.microsoft.com/office/drawing/2016/5/9/chartex" xmlns:cx4="http://schemas.microsoft.com/office/drawing/2016/5/10/chartex" xmlns:cx5="http://schemas.microsoft.com/office/drawing/2016/5/11/chartex" xmlns:cx6="http://schemas.microsoft.com/office/drawing/2016/5/12/chartex" xmlns:cx7="http://schemas.microsoft.com/office/drawing/2016/5/13/chartex" xmlns:cx8="http://schemas.microsoft.com/office/drawing/2016/5/14/chartex" xmlns:mc="http://schemas.openxmlformats.org/markup-compatibility/2006" xmlns:aink="http://schemas.microsoft.com/office/drawing/2016/ink" xmlns:am3d="http://schemas.microsoft.com/office/drawing/2017/model3d" xmlns:o="urn:schemas-microsoft-com:office:office" xmlns:r="http://schemas.openxmlformats.org/officeDocument/2006/relationships" xmlns:m="http://schemas.openxmlformats.org/officeDocument/2006/math" xmlns:v="urn:schemas-microsoft-com:vml" xmlns:wp14="http://schemas.microsoft.com/office/word/2010/wordprocessingDrawing" xmlns:wp="http://schemas.openxmlformats.org/drawingml/2006/wordprocessingDrawing" xmlns:w10="urn:schemas-microsoft-com:office:word" xmlns:w="http://schemas.openxmlformats.org/wordprocessingml/2006/main" xmlns:w14="http://schemas.microsoft.com/office/word/2010/wordml" xmlns:w15="http://schemas.microsoft.com/office/word/2012/wordml" xmlns:w16cid="http://schemas.microsoft.com/office/word/2016/wordml/cid" xmlns:w16se="http://schemas.microsoft.com/office/word/2015/wordml/symex" xmlns:wpg="http://schemas.microsoft.com/office/word/2010/wordprocessingGroup" xmlns:wpi="http://schemas.microsoft.com/office/word/2010/wordprocessingInk" xmlns:wne="http://schemas.microsoft.com/office/word/2006/wordml" xmlns:wps="http://schemas.microsoft.com/office/word/2010/wordprocessingShape" mc:Ignorable="w14 w15 w16se w16cid wp14">
+<w:endnotes xmlns:wpc="http://schemas.microsoft.com/office/word/2010/wordprocessingCanvas" xmlns:cx="http://schemas.microsoft.com/office/drawing/2014/chartex" xmlns:cx1="http://schemas.microsoft.com/office/drawing/2015/9/8/chartex" xmlns:cx2="http://schemas.microsoft.com/office/drawing/2015/10/21/chartex" xmlns:cx3="http://schemas.microsoft.com/office/drawing/2016/5/9/chartex" xmlns:cx4="http://schemas.microsoft.com/office/drawing/2016/5/10/chartex" xmlns:cx5="http://schemas.microsoft.com/office/drawing/2016/5/11/chartex" xmlns:cx6="http://schemas.microsoft.com/office/drawing/2016/5/12/chartex" xmlns:cx7="http://schemas.microsoft.com/office/drawing/2016/5/13/chartex" xmlns:cx8="http://schemas.microsoft.com/office/drawing/2016/5/14/chartex" xmlns:mc="http://schemas.openxmlformats.org/markup-compatibility/2006" xmlns:aink="http://schemas.microsoft.com/office/drawing/2016/ink" xmlns:am3d="http://schemas.microsoft.com/office/drawing/2017/model3d" xmlns:o="urn:schemas-microsoft-com:office:office" xmlns:r="http://schemas.openxmlformats.org/officeDocument/2006/relationships" xmlns:m="http://schemas.openxmlformats.org/officeDocument/2006/math" xmlns:v="urn:schemas-microsoft-com:vml" xmlns:wp14="http://schemas.microsoft.com/office/word/2010/wordprocessingDrawing" xmlns:wp="http://schemas.openxmlformats.org/drawingml/2006/wordprocessingDrawing" xmlns:w10="urn:schemas-microsoft-com:office:word" xmlns:w="http://schemas.openxmlformats.org/wordprocessingml/2006/main" xmlns:w14="http://schemas.microsoft.com/office/word/2010/wordml" xmlns:w15="http://schemas.microsoft.com/office/word/2012/wordml" xmlns:w16cex="http://schemas.microsoft.com/office/word/2018/wordml/cex" xmlns:w16cid="http://schemas.microsoft.com/office/word/2016/wordml/cid" xmlns:w16="http://schemas.microsoft.com/office/word/2018/wordml" xmlns:w16se="http://schemas.microsoft.com/office/word/2015/wordml/symex" xmlns:wpg="http://schemas.microsoft.com/office/word/2010/wordprocessingGroup" xmlns:wpi="http://schemas.microsoft.com/office/word/2010/wordprocessingInk" xmlns:wne="http://schemas.microsoft.com/office/word/2006/wordml" xmlns:wps="http://schemas.microsoft.com/office/word/2010/wordprocessingShape" mc:Ignorable="w14 w15 w16se w16cid w16 w16cex wp14">
   <w:endnote w:type="separator" w:id="-1">
     <w:p>
       <w:pPr>
@@ -1828,7 +2203,7 @@
 </file>
 
 <file path=word/footnotes.xml><?xml version="1.0" encoding="utf-8"?>
-<w:footnotes xmlns:wpc="http://schemas.microsoft.com/office/word/2010/wordprocessingCanvas" xmlns:cx="http://schemas.microsoft.com/office/drawing/2014/chartex" xmlns:cx1="http://schemas.microsoft.com/office/drawing/2015/9/8/chartex" xmlns:cx2="http://schemas.microsoft.com/office/drawing/2015/10/21/chartex" xmlns:cx3="http://schemas.microsoft.com/office/drawing/2016/5/9/chartex" xmlns:cx4="http://schemas.microsoft.com/office/drawing/2016/5/10/chartex" xmlns:cx5="http://schemas.microsoft.com/office/drawing/2016/5/11/chartex" xmlns:cx6="http://schemas.microsoft.com/office/drawing/2016/5/12/chartex" xmlns:cx7="http://schemas.microsoft.com/office/drawing/2016/5/13/chartex" xmlns:cx8="http://schemas.microsoft.com/office/drawing/2016/5/14/chartex" xmlns:mc="http://schemas.openxmlformats.org/markup-compatibility/2006" xmlns:aink="http://schemas.microsoft.com/office/drawing/2016/ink" xmlns:am3d="http://schemas.microsoft.com/office/drawing/2017/model3d" xmlns:o="urn:schemas-microsoft-com:office:office" xmlns:r="http://schemas.openxmlformats.org/officeDocument/2006/relationships" xmlns:m="http://schemas.openxmlformats.org/officeDocument/2006/math" xmlns:v="urn:schemas-microsoft-com:vml" xmlns:wp14="http://schemas.microsoft.com/office/word/2010/wordprocessingDrawing" xmlns:wp="http://schemas.openxmlformats.org/drawingml/2006/wordprocessingDrawing" xmlns:w10="urn:schemas-microsoft-com:office:word" xmlns:w="http://schemas.openxmlformats.org/wordprocessingml/2006/main" xmlns:w14="http://schemas.microsoft.com/office/word/2010/wordml" xmlns:w15="http://schemas.microsoft.com/office/word/2012/wordml" xmlns:w16cid="http://schemas.microsoft.com/office/word/2016/wordml/cid" xmlns:w16se="http://schemas.microsoft.com/office/word/2015/wordml/symex" xmlns:wpg="http://schemas.microsoft.com/office/word/2010/wordprocessingGroup" xmlns:wpi="http://schemas.microsoft.com/office/word/2010/wordprocessingInk" xmlns:wne="http://schemas.microsoft.com/office/word/2006/wordml" xmlns:wps="http://schemas.microsoft.com/office/word/2010/wordprocessingShape" mc:Ignorable="w14 w15 w16se w16cid wp14">
+<w:footnotes xmlns:wpc="http://schemas.microsoft.com/office/word/2010/wordprocessingCanvas" xmlns:cx="http://schemas.microsoft.com/office/drawing/2014/chartex" xmlns:cx1="http://schemas.microsoft.com/office/drawing/2015/9/8/chartex" xmlns:cx2="http://schemas.microsoft.com/office/drawing/2015/10/21/chartex" xmlns:cx3="http://schemas.microsoft.com/office/drawing/2016/5/9/chartex" xmlns:cx4="http://schemas.microsoft.com/office/drawing/2016/5/10/chartex" xmlns:cx5="http://schemas.microsoft.com/office/drawing/2016/5/11/chartex" xmlns:cx6="http://schemas.microsoft.com/office/drawing/2016/5/12/chartex" xmlns:cx7="http://schemas.microsoft.com/office/drawing/2016/5/13/chartex" xmlns:cx8="http://schemas.microsoft.com/office/drawing/2016/5/14/chartex" xmlns:mc="http://schemas.openxmlformats.org/markup-compatibility/2006" xmlns:aink="http://schemas.microsoft.com/office/drawing/2016/ink" xmlns:am3d="http://schemas.microsoft.com/office/drawing/2017/model3d" xmlns:o="urn:schemas-microsoft-com:office:office" xmlns:r="http://schemas.openxmlformats.org/officeDocument/2006/relationships" xmlns:m="http://schemas.openxmlformats.org/officeDocument/2006/math" xmlns:v="urn:schemas-microsoft-com:vml" xmlns:wp14="http://schemas.microsoft.com/office/word/2010/wordprocessingDrawing" xmlns:wp="http://schemas.openxmlformats.org/drawingml/2006/wordprocessingDrawing" xmlns:w10="urn:schemas-microsoft-com:office:word" xmlns:w="http://schemas.openxmlformats.org/wordprocessingml/2006/main" xmlns:w14="http://schemas.microsoft.com/office/word/2010/wordml" xmlns:w15="http://schemas.microsoft.com/office/word/2012/wordml" xmlns:w16cex="http://schemas.microsoft.com/office/word/2018/wordml/cex" xmlns:w16cid="http://schemas.microsoft.com/office/word/2016/wordml/cid" xmlns:w16="http://schemas.microsoft.com/office/word/2018/wordml" xmlns:w16se="http://schemas.microsoft.com/office/word/2015/wordml/symex" xmlns:wpg="http://schemas.microsoft.com/office/word/2010/wordprocessingGroup" xmlns:wpi="http://schemas.microsoft.com/office/word/2010/wordprocessingInk" xmlns:wne="http://schemas.microsoft.com/office/word/2006/wordml" xmlns:wps="http://schemas.microsoft.com/office/word/2010/wordprocessingShape" mc:Ignorable="w14 w15 w16se w16cid w16 w16cex wp14">
   <w:footnote w:type="separator" w:id="-1">
     <w:p>
       <w:pPr>
@@ -1853,8 +2228,97 @@
 </file>
 
 <file path=word/numbering.xml><?xml version="1.0" encoding="utf-8"?>
-<w:numbering xmlns:wpc="http://schemas.microsoft.com/office/word/2010/wordprocessingCanvas" xmlns:cx="http://schemas.microsoft.com/office/drawing/2014/chartex" xmlns:cx1="http://schemas.microsoft.com/office/drawing/2015/9/8/chartex" xmlns:cx2="http://schemas.microsoft.com/office/drawing/2015/10/21/chartex" xmlns:cx3="http://schemas.microsoft.com/office/drawing/2016/5/9/chartex" xmlns:cx4="http://schemas.microsoft.com/office/drawing/2016/5/10/chartex" xmlns:cx5="http://schemas.microsoft.com/office/drawing/2016/5/11/chartex" xmlns:cx6="http://schemas.microsoft.com/office/drawing/2016/5/12/chartex" xmlns:cx7="http://schemas.microsoft.com/office/drawing/2016/5/13/chartex" xmlns:cx8="http://schemas.microsoft.com/office/drawing/2016/5/14/chartex" xmlns:mc="http://schemas.openxmlformats.org/markup-compatibility/2006" xmlns:aink="http://schemas.microsoft.com/office/drawing/2016/ink" xmlns:am3d="http://schemas.microsoft.com/office/drawing/2017/model3d" xmlns:o="urn:schemas-microsoft-com:office:office" xmlns:r="http://schemas.openxmlformats.org/officeDocument/2006/relationships" xmlns:m="http://schemas.openxmlformats.org/officeDocument/2006/math" xmlns:v="urn:schemas-microsoft-com:vml" xmlns:wp14="http://schemas.microsoft.com/office/word/2010/wordprocessingDrawing" xmlns:wp="http://schemas.openxmlformats.org/drawingml/2006/wordprocessingDrawing" xmlns:w10="urn:schemas-microsoft-com:office:word" xmlns:w="http://schemas.openxmlformats.org/wordprocessingml/2006/main" xmlns:w14="http://schemas.microsoft.com/office/word/2010/wordml" xmlns:w15="http://schemas.microsoft.com/office/word/2012/wordml" xmlns:w16cid="http://schemas.microsoft.com/office/word/2016/wordml/cid" xmlns:w16se="http://schemas.microsoft.com/office/word/2015/wordml/symex" xmlns:wpg="http://schemas.microsoft.com/office/word/2010/wordprocessingGroup" xmlns:wpi="http://schemas.microsoft.com/office/word/2010/wordprocessingInk" xmlns:wne="http://schemas.microsoft.com/office/word/2006/wordml" xmlns:wps="http://schemas.microsoft.com/office/word/2010/wordprocessingShape" mc:Ignorable="w14 w15 w16se w16cid wp14">
+<w:numbering xmlns:wpc="http://schemas.microsoft.com/office/word/2010/wordprocessingCanvas" xmlns:cx="http://schemas.microsoft.com/office/drawing/2014/chartex" xmlns:cx1="http://schemas.microsoft.com/office/drawing/2015/9/8/chartex" xmlns:cx2="http://schemas.microsoft.com/office/drawing/2015/10/21/chartex" xmlns:cx3="http://schemas.microsoft.com/office/drawing/2016/5/9/chartex" xmlns:cx4="http://schemas.microsoft.com/office/drawing/2016/5/10/chartex" xmlns:cx5="http://schemas.microsoft.com/office/drawing/2016/5/11/chartex" xmlns:cx6="http://schemas.microsoft.com/office/drawing/2016/5/12/chartex" xmlns:cx7="http://schemas.microsoft.com/office/drawing/2016/5/13/chartex" xmlns:cx8="http://schemas.microsoft.com/office/drawing/2016/5/14/chartex" xmlns:mc="http://schemas.openxmlformats.org/markup-compatibility/2006" xmlns:aink="http://schemas.microsoft.com/office/drawing/2016/ink" xmlns:am3d="http://schemas.microsoft.com/office/drawing/2017/model3d" xmlns:o="urn:schemas-microsoft-com:office:office" xmlns:r="http://schemas.openxmlformats.org/officeDocument/2006/relationships" xmlns:m="http://schemas.openxmlformats.org/officeDocument/2006/math" xmlns:v="urn:schemas-microsoft-com:vml" xmlns:wp14="http://schemas.microsoft.com/office/word/2010/wordprocessingDrawing" xmlns:wp="http://schemas.openxmlformats.org/drawingml/2006/wordprocessingDrawing" xmlns:w10="urn:schemas-microsoft-com:office:word" xmlns:w="http://schemas.openxmlformats.org/wordprocessingml/2006/main" xmlns:w14="http://schemas.microsoft.com/office/word/2010/wordml" xmlns:w15="http://schemas.microsoft.com/office/word/2012/wordml" xmlns:w16cex="http://schemas.microsoft.com/office/word/2018/wordml/cex" xmlns:w16cid="http://schemas.microsoft.com/office/word/2016/wordml/cid" xmlns:w16="http://schemas.microsoft.com/office/word/2018/wordml" xmlns:w16se="http://schemas.microsoft.com/office/word/2015/wordml/symex" xmlns:wpg="http://schemas.microsoft.com/office/word/2010/wordprocessingGroup" xmlns:wpi="http://schemas.microsoft.com/office/word/2010/wordprocessingInk" xmlns:wne="http://schemas.microsoft.com/office/word/2006/wordml" xmlns:wps="http://schemas.microsoft.com/office/word/2010/wordprocessingShape" mc:Ignorable="w14 w15 w16se w16cid w16 w16cex wp14">
   <w:abstractNum w:abstractNumId="0" w15:restartNumberingAfterBreak="0">
+    <w:nsid w:val="078954AF"/>
+    <w:multiLevelType w:val="hybridMultilevel"/>
+    <w:tmpl w:val="4DBEDF9E"/>
+    <w:lvl w:ilvl="0" w:tplc="0809000F">
+      <w:start w:val="10"/>
+      <w:numFmt w:val="decimal"/>
+      <w:lvlText w:val="%1."/>
+      <w:lvlJc w:val="left"/>
+      <w:pPr>
+        <w:ind w:left="720" w:hanging="360"/>
+      </w:pPr>
+      <w:rPr>
+        <w:rFonts w:hint="default"/>
+      </w:rPr>
+    </w:lvl>
+    <w:lvl w:ilvl="1" w:tplc="08090019" w:tentative="1">
+      <w:start w:val="1"/>
+      <w:numFmt w:val="lowerLetter"/>
+      <w:lvlText w:val="%2."/>
+      <w:lvlJc w:val="left"/>
+      <w:pPr>
+        <w:ind w:left="1440" w:hanging="360"/>
+      </w:pPr>
+    </w:lvl>
+    <w:lvl w:ilvl="2" w:tplc="0809001B" w:tentative="1">
+      <w:start w:val="1"/>
+      <w:numFmt w:val="lowerRoman"/>
+      <w:lvlText w:val="%3."/>
+      <w:lvlJc w:val="right"/>
+      <w:pPr>
+        <w:ind w:left="2160" w:hanging="180"/>
+      </w:pPr>
+    </w:lvl>
+    <w:lvl w:ilvl="3" w:tplc="0809000F" w:tentative="1">
+      <w:start w:val="1"/>
+      <w:numFmt w:val="decimal"/>
+      <w:lvlText w:val="%4."/>
+      <w:lvlJc w:val="left"/>
+      <w:pPr>
+        <w:ind w:left="2880" w:hanging="360"/>
+      </w:pPr>
+    </w:lvl>
+    <w:lvl w:ilvl="4" w:tplc="08090019" w:tentative="1">
+      <w:start w:val="1"/>
+      <w:numFmt w:val="lowerLetter"/>
+      <w:lvlText w:val="%5."/>
+      <w:lvlJc w:val="left"/>
+      <w:pPr>
+        <w:ind w:left="3600" w:hanging="360"/>
+      </w:pPr>
+    </w:lvl>
+    <w:lvl w:ilvl="5" w:tplc="0809001B" w:tentative="1">
+      <w:start w:val="1"/>
+      <w:numFmt w:val="lowerRoman"/>
+      <w:lvlText w:val="%6."/>
+      <w:lvlJc w:val="right"/>
+      <w:pPr>
+        <w:ind w:left="4320" w:hanging="180"/>
+      </w:pPr>
+    </w:lvl>
+    <w:lvl w:ilvl="6" w:tplc="0809000F" w:tentative="1">
+      <w:start w:val="1"/>
+      <w:numFmt w:val="decimal"/>
+      <w:lvlText w:val="%7."/>
+      <w:lvlJc w:val="left"/>
+      <w:pPr>
+        <w:ind w:left="5040" w:hanging="360"/>
+      </w:pPr>
+    </w:lvl>
+    <w:lvl w:ilvl="7" w:tplc="08090019" w:tentative="1">
+      <w:start w:val="1"/>
+      <w:numFmt w:val="lowerLetter"/>
+      <w:lvlText w:val="%8."/>
+      <w:lvlJc w:val="left"/>
+      <w:pPr>
+        <w:ind w:left="5760" w:hanging="360"/>
+      </w:pPr>
+    </w:lvl>
+    <w:lvl w:ilvl="8" w:tplc="0809001B" w:tentative="1">
+      <w:start w:val="1"/>
+      <w:numFmt w:val="lowerRoman"/>
+      <w:lvlText w:val="%9."/>
+      <w:lvlJc w:val="right"/>
+      <w:pPr>
+        <w:ind w:left="6480" w:hanging="180"/>
+      </w:pPr>
+    </w:lvl>
+  </w:abstractNum>
+  <w:abstractNum w:abstractNumId="1" w15:restartNumberingAfterBreak="0">
     <w:nsid w:val="0FC11F42"/>
     <w:multiLevelType w:val="hybridMultilevel"/>
     <w:tmpl w:val="2ACAFEFA"/>
@@ -1943,7 +2407,7 @@
       </w:pPr>
     </w:lvl>
   </w:abstractNum>
-  <w:abstractNum w:abstractNumId="1" w15:restartNumberingAfterBreak="0">
+  <w:abstractNum w:abstractNumId="2" w15:restartNumberingAfterBreak="0">
     <w:nsid w:val="1177420D"/>
     <w:multiLevelType w:val="hybridMultilevel"/>
     <w:tmpl w:val="D3D88E1E"/>
@@ -2032,7 +2496,7 @@
       </w:pPr>
     </w:lvl>
   </w:abstractNum>
-  <w:abstractNum w:abstractNumId="2" w15:restartNumberingAfterBreak="0">
+  <w:abstractNum w:abstractNumId="3" w15:restartNumberingAfterBreak="0">
     <w:nsid w:val="2A2F0CAA"/>
     <w:multiLevelType w:val="hybridMultilevel"/>
     <w:tmpl w:val="99560022"/>
@@ -2121,7 +2585,7 @@
       </w:pPr>
     </w:lvl>
   </w:abstractNum>
-  <w:abstractNum w:abstractNumId="3" w15:restartNumberingAfterBreak="0">
+  <w:abstractNum w:abstractNumId="4" w15:restartNumberingAfterBreak="0">
     <w:nsid w:val="2B9D6192"/>
     <w:multiLevelType w:val="hybridMultilevel"/>
     <w:tmpl w:val="B72A4402"/>
@@ -2210,7 +2674,7 @@
       </w:pPr>
     </w:lvl>
   </w:abstractNum>
-  <w:abstractNum w:abstractNumId="4" w15:restartNumberingAfterBreak="0">
+  <w:abstractNum w:abstractNumId="5" w15:restartNumberingAfterBreak="0">
     <w:nsid w:val="31030194"/>
     <w:multiLevelType w:val="hybridMultilevel"/>
     <w:tmpl w:val="031ED608"/>
@@ -2299,7 +2763,7 @@
       </w:pPr>
     </w:lvl>
   </w:abstractNum>
-  <w:abstractNum w:abstractNumId="5" w15:restartNumberingAfterBreak="0">
+  <w:abstractNum w:abstractNumId="6" w15:restartNumberingAfterBreak="0">
     <w:nsid w:val="32BA3BCB"/>
     <w:multiLevelType w:val="hybridMultilevel"/>
     <w:tmpl w:val="753C189C"/>
@@ -2388,7 +2852,7 @@
       </w:pPr>
     </w:lvl>
   </w:abstractNum>
-  <w:abstractNum w:abstractNumId="6" w15:restartNumberingAfterBreak="0">
+  <w:abstractNum w:abstractNumId="7" w15:restartNumberingAfterBreak="0">
     <w:nsid w:val="34D1749C"/>
     <w:multiLevelType w:val="hybridMultilevel"/>
     <w:tmpl w:val="C0669C56"/>
@@ -2477,7 +2941,96 @@
       </w:pPr>
     </w:lvl>
   </w:abstractNum>
-  <w:abstractNum w:abstractNumId="7" w15:restartNumberingAfterBreak="0">
+  <w:abstractNum w:abstractNumId="8" w15:restartNumberingAfterBreak="0">
+    <w:nsid w:val="3BF5659E"/>
+    <w:multiLevelType w:val="hybridMultilevel"/>
+    <w:tmpl w:val="20E2BF7A"/>
+    <w:lvl w:ilvl="0" w:tplc="15D0317E">
+      <w:start w:val="1"/>
+      <w:numFmt w:val="upperLetter"/>
+      <w:lvlText w:val="%1)"/>
+      <w:lvlJc w:val="left"/>
+      <w:pPr>
+        <w:ind w:left="1080" w:hanging="360"/>
+      </w:pPr>
+      <w:rPr>
+        <w:rFonts w:hint="default"/>
+      </w:rPr>
+    </w:lvl>
+    <w:lvl w:ilvl="1" w:tplc="08090019" w:tentative="1">
+      <w:start w:val="1"/>
+      <w:numFmt w:val="lowerLetter"/>
+      <w:lvlText w:val="%2."/>
+      <w:lvlJc w:val="left"/>
+      <w:pPr>
+        <w:ind w:left="1800" w:hanging="360"/>
+      </w:pPr>
+    </w:lvl>
+    <w:lvl w:ilvl="2" w:tplc="0809001B" w:tentative="1">
+      <w:start w:val="1"/>
+      <w:numFmt w:val="lowerRoman"/>
+      <w:lvlText w:val="%3."/>
+      <w:lvlJc w:val="right"/>
+      <w:pPr>
+        <w:ind w:left="2520" w:hanging="180"/>
+      </w:pPr>
+    </w:lvl>
+    <w:lvl w:ilvl="3" w:tplc="0809000F" w:tentative="1">
+      <w:start w:val="1"/>
+      <w:numFmt w:val="decimal"/>
+      <w:lvlText w:val="%4."/>
+      <w:lvlJc w:val="left"/>
+      <w:pPr>
+        <w:ind w:left="3240" w:hanging="360"/>
+      </w:pPr>
+    </w:lvl>
+    <w:lvl w:ilvl="4" w:tplc="08090019" w:tentative="1">
+      <w:start w:val="1"/>
+      <w:numFmt w:val="lowerLetter"/>
+      <w:lvlText w:val="%5."/>
+      <w:lvlJc w:val="left"/>
+      <w:pPr>
+        <w:ind w:left="3960" w:hanging="360"/>
+      </w:pPr>
+    </w:lvl>
+    <w:lvl w:ilvl="5" w:tplc="0809001B" w:tentative="1">
+      <w:start w:val="1"/>
+      <w:numFmt w:val="lowerRoman"/>
+      <w:lvlText w:val="%6."/>
+      <w:lvlJc w:val="right"/>
+      <w:pPr>
+        <w:ind w:left="4680" w:hanging="180"/>
+      </w:pPr>
+    </w:lvl>
+    <w:lvl w:ilvl="6" w:tplc="0809000F" w:tentative="1">
+      <w:start w:val="1"/>
+      <w:numFmt w:val="decimal"/>
+      <w:lvlText w:val="%7."/>
+      <w:lvlJc w:val="left"/>
+      <w:pPr>
+        <w:ind w:left="5400" w:hanging="360"/>
+      </w:pPr>
+    </w:lvl>
+    <w:lvl w:ilvl="7" w:tplc="08090019" w:tentative="1">
+      <w:start w:val="1"/>
+      <w:numFmt w:val="lowerLetter"/>
+      <w:lvlText w:val="%8."/>
+      <w:lvlJc w:val="left"/>
+      <w:pPr>
+        <w:ind w:left="6120" w:hanging="360"/>
+      </w:pPr>
+    </w:lvl>
+    <w:lvl w:ilvl="8" w:tplc="0809001B" w:tentative="1">
+      <w:start w:val="1"/>
+      <w:numFmt w:val="lowerRoman"/>
+      <w:lvlText w:val="%9."/>
+      <w:lvlJc w:val="right"/>
+      <w:pPr>
+        <w:ind w:left="6840" w:hanging="180"/>
+      </w:pPr>
+    </w:lvl>
+  </w:abstractNum>
+  <w:abstractNum w:abstractNumId="9" w15:restartNumberingAfterBreak="0">
     <w:nsid w:val="3D116C27"/>
     <w:multiLevelType w:val="hybridMultilevel"/>
     <w:tmpl w:val="17DCC866"/>
@@ -2566,7 +3119,7 @@
       </w:pPr>
     </w:lvl>
   </w:abstractNum>
-  <w:abstractNum w:abstractNumId="8" w15:restartNumberingAfterBreak="0">
+  <w:abstractNum w:abstractNumId="10" w15:restartNumberingAfterBreak="0">
     <w:nsid w:val="454829F3"/>
     <w:multiLevelType w:val="hybridMultilevel"/>
     <w:tmpl w:val="FB8CF5DA"/>
@@ -2655,7 +3208,7 @@
       </w:pPr>
     </w:lvl>
   </w:abstractNum>
-  <w:abstractNum w:abstractNumId="9" w15:restartNumberingAfterBreak="0">
+  <w:abstractNum w:abstractNumId="11" w15:restartNumberingAfterBreak="0">
     <w:nsid w:val="458F435F"/>
     <w:multiLevelType w:val="hybridMultilevel"/>
     <w:tmpl w:val="666217DA"/>
@@ -2744,7 +3297,96 @@
       </w:pPr>
     </w:lvl>
   </w:abstractNum>
-  <w:abstractNum w:abstractNumId="10" w15:restartNumberingAfterBreak="0">
+  <w:abstractNum w:abstractNumId="12" w15:restartNumberingAfterBreak="0">
+    <w:nsid w:val="57F04E1C"/>
+    <w:multiLevelType w:val="hybridMultilevel"/>
+    <w:tmpl w:val="666217DA"/>
+    <w:lvl w:ilvl="0" w:tplc="08090017">
+      <w:start w:val="1"/>
+      <w:numFmt w:val="lowerLetter"/>
+      <w:lvlText w:val="%1)"/>
+      <w:lvlJc w:val="left"/>
+      <w:pPr>
+        <w:ind w:left="1080" w:hanging="360"/>
+      </w:pPr>
+      <w:rPr>
+        <w:rFonts w:hint="default"/>
+      </w:rPr>
+    </w:lvl>
+    <w:lvl w:ilvl="1" w:tplc="08090019" w:tentative="1">
+      <w:start w:val="1"/>
+      <w:numFmt w:val="lowerLetter"/>
+      <w:lvlText w:val="%2."/>
+      <w:lvlJc w:val="left"/>
+      <w:pPr>
+        <w:ind w:left="1800" w:hanging="360"/>
+      </w:pPr>
+    </w:lvl>
+    <w:lvl w:ilvl="2" w:tplc="0809001B" w:tentative="1">
+      <w:start w:val="1"/>
+      <w:numFmt w:val="lowerRoman"/>
+      <w:lvlText w:val="%3."/>
+      <w:lvlJc w:val="right"/>
+      <w:pPr>
+        <w:ind w:left="2520" w:hanging="180"/>
+      </w:pPr>
+    </w:lvl>
+    <w:lvl w:ilvl="3" w:tplc="0809000F" w:tentative="1">
+      <w:start w:val="1"/>
+      <w:numFmt w:val="decimal"/>
+      <w:lvlText w:val="%4."/>
+      <w:lvlJc w:val="left"/>
+      <w:pPr>
+        <w:ind w:left="3240" w:hanging="360"/>
+      </w:pPr>
+    </w:lvl>
+    <w:lvl w:ilvl="4" w:tplc="08090019" w:tentative="1">
+      <w:start w:val="1"/>
+      <w:numFmt w:val="lowerLetter"/>
+      <w:lvlText w:val="%5."/>
+      <w:lvlJc w:val="left"/>
+      <w:pPr>
+        <w:ind w:left="3960" w:hanging="360"/>
+      </w:pPr>
+    </w:lvl>
+    <w:lvl w:ilvl="5" w:tplc="0809001B" w:tentative="1">
+      <w:start w:val="1"/>
+      <w:numFmt w:val="lowerRoman"/>
+      <w:lvlText w:val="%6."/>
+      <w:lvlJc w:val="right"/>
+      <w:pPr>
+        <w:ind w:left="4680" w:hanging="180"/>
+      </w:pPr>
+    </w:lvl>
+    <w:lvl w:ilvl="6" w:tplc="0809000F" w:tentative="1">
+      <w:start w:val="1"/>
+      <w:numFmt w:val="decimal"/>
+      <w:lvlText w:val="%7."/>
+      <w:lvlJc w:val="left"/>
+      <w:pPr>
+        <w:ind w:left="5400" w:hanging="360"/>
+      </w:pPr>
+    </w:lvl>
+    <w:lvl w:ilvl="7" w:tplc="08090019" w:tentative="1">
+      <w:start w:val="1"/>
+      <w:numFmt w:val="lowerLetter"/>
+      <w:lvlText w:val="%8."/>
+      <w:lvlJc w:val="left"/>
+      <w:pPr>
+        <w:ind w:left="6120" w:hanging="360"/>
+      </w:pPr>
+    </w:lvl>
+    <w:lvl w:ilvl="8" w:tplc="0809001B" w:tentative="1">
+      <w:start w:val="1"/>
+      <w:numFmt w:val="lowerRoman"/>
+      <w:lvlText w:val="%9."/>
+      <w:lvlJc w:val="right"/>
+      <w:pPr>
+        <w:ind w:left="6840" w:hanging="180"/>
+      </w:pPr>
+    </w:lvl>
+  </w:abstractNum>
+  <w:abstractNum w:abstractNumId="13" w15:restartNumberingAfterBreak="0">
     <w:nsid w:val="591E1974"/>
     <w:multiLevelType w:val="hybridMultilevel"/>
     <w:tmpl w:val="C2CA3D1A"/>
@@ -2834,7 +3476,7 @@
       </w:pPr>
     </w:lvl>
   </w:abstractNum>
-  <w:abstractNum w:abstractNumId="11" w15:restartNumberingAfterBreak="0">
+  <w:abstractNum w:abstractNumId="14" w15:restartNumberingAfterBreak="0">
     <w:nsid w:val="5AB0495D"/>
     <w:multiLevelType w:val="hybridMultilevel"/>
     <w:tmpl w:val="C69CC0A4"/>
@@ -2923,7 +3565,97 @@
       </w:pPr>
     </w:lvl>
   </w:abstractNum>
-  <w:abstractNum w:abstractNumId="12" w15:restartNumberingAfterBreak="0">
+  <w:abstractNum w:abstractNumId="15" w15:restartNumberingAfterBreak="0">
+    <w:nsid w:val="5E10433E"/>
+    <w:multiLevelType w:val="hybridMultilevel"/>
+    <w:tmpl w:val="AFC6D580"/>
+    <w:lvl w:ilvl="0" w:tplc="08060B58">
+      <w:start w:val="1"/>
+      <w:numFmt w:val="upperLetter"/>
+      <w:lvlText w:val="%1)"/>
+      <w:lvlJc w:val="left"/>
+      <w:pPr>
+        <w:ind w:left="1080" w:hanging="360"/>
+      </w:pPr>
+      <w:rPr>
+        <w:rFonts w:hint="default"/>
+        <w:i w:val="0"/>
+      </w:rPr>
+    </w:lvl>
+    <w:lvl w:ilvl="1" w:tplc="08090019" w:tentative="1">
+      <w:start w:val="1"/>
+      <w:numFmt w:val="lowerLetter"/>
+      <w:lvlText w:val="%2."/>
+      <w:lvlJc w:val="left"/>
+      <w:pPr>
+        <w:ind w:left="1800" w:hanging="360"/>
+      </w:pPr>
+    </w:lvl>
+    <w:lvl w:ilvl="2" w:tplc="0809001B" w:tentative="1">
+      <w:start w:val="1"/>
+      <w:numFmt w:val="lowerRoman"/>
+      <w:lvlText w:val="%3."/>
+      <w:lvlJc w:val="right"/>
+      <w:pPr>
+        <w:ind w:left="2520" w:hanging="180"/>
+      </w:pPr>
+    </w:lvl>
+    <w:lvl w:ilvl="3" w:tplc="0809000F" w:tentative="1">
+      <w:start w:val="1"/>
+      <w:numFmt w:val="decimal"/>
+      <w:lvlText w:val="%4."/>
+      <w:lvlJc w:val="left"/>
+      <w:pPr>
+        <w:ind w:left="3240" w:hanging="360"/>
+      </w:pPr>
+    </w:lvl>
+    <w:lvl w:ilvl="4" w:tplc="08090019" w:tentative="1">
+      <w:start w:val="1"/>
+      <w:numFmt w:val="lowerLetter"/>
+      <w:lvlText w:val="%5."/>
+      <w:lvlJc w:val="left"/>
+      <w:pPr>
+        <w:ind w:left="3960" w:hanging="360"/>
+      </w:pPr>
+    </w:lvl>
+    <w:lvl w:ilvl="5" w:tplc="0809001B" w:tentative="1">
+      <w:start w:val="1"/>
+      <w:numFmt w:val="lowerRoman"/>
+      <w:lvlText w:val="%6."/>
+      <w:lvlJc w:val="right"/>
+      <w:pPr>
+        <w:ind w:left="4680" w:hanging="180"/>
+      </w:pPr>
+    </w:lvl>
+    <w:lvl w:ilvl="6" w:tplc="0809000F" w:tentative="1">
+      <w:start w:val="1"/>
+      <w:numFmt w:val="decimal"/>
+      <w:lvlText w:val="%7."/>
+      <w:lvlJc w:val="left"/>
+      <w:pPr>
+        <w:ind w:left="5400" w:hanging="360"/>
+      </w:pPr>
+    </w:lvl>
+    <w:lvl w:ilvl="7" w:tplc="08090019" w:tentative="1">
+      <w:start w:val="1"/>
+      <w:numFmt w:val="lowerLetter"/>
+      <w:lvlText w:val="%8."/>
+      <w:lvlJc w:val="left"/>
+      <w:pPr>
+        <w:ind w:left="6120" w:hanging="360"/>
+      </w:pPr>
+    </w:lvl>
+    <w:lvl w:ilvl="8" w:tplc="0809001B" w:tentative="1">
+      <w:start w:val="1"/>
+      <w:numFmt w:val="lowerRoman"/>
+      <w:lvlText w:val="%9."/>
+      <w:lvlJc w:val="right"/>
+      <w:pPr>
+        <w:ind w:left="6840" w:hanging="180"/>
+      </w:pPr>
+    </w:lvl>
+  </w:abstractNum>
+  <w:abstractNum w:abstractNumId="16" w15:restartNumberingAfterBreak="0">
     <w:nsid w:val="6346524D"/>
     <w:multiLevelType w:val="hybridMultilevel"/>
     <w:tmpl w:val="4E70B144"/>
@@ -3012,7 +3744,7 @@
       </w:pPr>
     </w:lvl>
   </w:abstractNum>
-  <w:abstractNum w:abstractNumId="13" w15:restartNumberingAfterBreak="0">
+  <w:abstractNum w:abstractNumId="17" w15:restartNumberingAfterBreak="0">
     <w:nsid w:val="68B94605"/>
     <w:multiLevelType w:val="hybridMultilevel"/>
     <w:tmpl w:val="A8DEE326"/>
@@ -3125,7 +3857,7 @@
       </w:rPr>
     </w:lvl>
   </w:abstractNum>
-  <w:abstractNum w:abstractNumId="14" w15:restartNumberingAfterBreak="0">
+  <w:abstractNum w:abstractNumId="18" w15:restartNumberingAfterBreak="0">
     <w:nsid w:val="6A0C273D"/>
     <w:multiLevelType w:val="hybridMultilevel"/>
     <w:tmpl w:val="20C0F250"/>
@@ -3214,7 +3946,7 @@
       </w:pPr>
     </w:lvl>
   </w:abstractNum>
-  <w:abstractNum w:abstractNumId="15" w15:restartNumberingAfterBreak="0">
+  <w:abstractNum w:abstractNumId="19" w15:restartNumberingAfterBreak="0">
     <w:nsid w:val="74F06D1B"/>
     <w:multiLevelType w:val="hybridMultilevel"/>
     <w:tmpl w:val="7B3ACDE8"/>
@@ -3327,58 +4059,70 @@
     </w:lvl>
   </w:abstractNum>
   <w:num w:numId="1">
+    <w:abstractNumId w:val="19"/>
+  </w:num>
+  <w:num w:numId="2">
+    <w:abstractNumId w:val="17"/>
+  </w:num>
+  <w:num w:numId="3">
+    <w:abstractNumId w:val="6"/>
+  </w:num>
+  <w:num w:numId="4">
+    <w:abstractNumId w:val="7"/>
+  </w:num>
+  <w:num w:numId="5">
+    <w:abstractNumId w:val="14"/>
+  </w:num>
+  <w:num w:numId="6">
+    <w:abstractNumId w:val="10"/>
+  </w:num>
+  <w:num w:numId="7">
+    <w:abstractNumId w:val="4"/>
+  </w:num>
+  <w:num w:numId="8">
+    <w:abstractNumId w:val="18"/>
+  </w:num>
+  <w:num w:numId="9">
+    <w:abstractNumId w:val="5"/>
+  </w:num>
+  <w:num w:numId="10">
+    <w:abstractNumId w:val="2"/>
+  </w:num>
+  <w:num w:numId="11">
+    <w:abstractNumId w:val="9"/>
+  </w:num>
+  <w:num w:numId="12">
+    <w:abstractNumId w:val="3"/>
+  </w:num>
+  <w:num w:numId="13">
+    <w:abstractNumId w:val="13"/>
+  </w:num>
+  <w:num w:numId="14">
+    <w:abstractNumId w:val="11"/>
+  </w:num>
+  <w:num w:numId="15">
+    <w:abstractNumId w:val="1"/>
+  </w:num>
+  <w:num w:numId="16">
+    <w:abstractNumId w:val="16"/>
+  </w:num>
+  <w:num w:numId="17">
+    <w:abstractNumId w:val="0"/>
+  </w:num>
+  <w:num w:numId="18">
+    <w:abstractNumId w:val="8"/>
+  </w:num>
+  <w:num w:numId="19">
     <w:abstractNumId w:val="15"/>
   </w:num>
-  <w:num w:numId="2">
-    <w:abstractNumId w:val="13"/>
-  </w:num>
-  <w:num w:numId="3">
-    <w:abstractNumId w:val="5"/>
-  </w:num>
-  <w:num w:numId="4">
-    <w:abstractNumId w:val="6"/>
-  </w:num>
-  <w:num w:numId="5">
-    <w:abstractNumId w:val="11"/>
-  </w:num>
-  <w:num w:numId="6">
-    <w:abstractNumId w:val="8"/>
-  </w:num>
-  <w:num w:numId="7">
-    <w:abstractNumId w:val="3"/>
-  </w:num>
-  <w:num w:numId="8">
-    <w:abstractNumId w:val="14"/>
-  </w:num>
-  <w:num w:numId="9">
-    <w:abstractNumId w:val="4"/>
-  </w:num>
-  <w:num w:numId="10">
-    <w:abstractNumId w:val="1"/>
-  </w:num>
-  <w:num w:numId="11">
-    <w:abstractNumId w:val="7"/>
-  </w:num>
-  <w:num w:numId="12">
-    <w:abstractNumId w:val="2"/>
-  </w:num>
-  <w:num w:numId="13">
-    <w:abstractNumId w:val="10"/>
-  </w:num>
-  <w:num w:numId="14">
-    <w:abstractNumId w:val="9"/>
-  </w:num>
-  <w:num w:numId="15">
-    <w:abstractNumId w:val="0"/>
-  </w:num>
-  <w:num w:numId="16">
+  <w:num w:numId="20">
     <w:abstractNumId w:val="12"/>
   </w:num>
 </w:numbering>
 </file>
 
 <file path=word/styles.xml><?xml version="1.0" encoding="utf-8"?>
-<w:styles xmlns:mc="http://schemas.openxmlformats.org/markup-compatibility/2006" xmlns:r="http://schemas.openxmlformats.org/officeDocument/2006/relationships" xmlns:w="http://schemas.openxmlformats.org/wordprocessingml/2006/main" xmlns:w14="http://schemas.microsoft.com/office/word/2010/wordml" xmlns:w15="http://schemas.microsoft.com/office/word/2012/wordml" xmlns:w16cid="http://schemas.microsoft.com/office/word/2016/wordml/cid" xmlns:w16se="http://schemas.microsoft.com/office/word/2015/wordml/symex" mc:Ignorable="w14 w15 w16se w16cid">
+<w:styles xmlns:mc="http://schemas.openxmlformats.org/markup-compatibility/2006" xmlns:r="http://schemas.openxmlformats.org/officeDocument/2006/relationships" xmlns:w="http://schemas.openxmlformats.org/wordprocessingml/2006/main" xmlns:w14="http://schemas.microsoft.com/office/word/2010/wordml" xmlns:w15="http://schemas.microsoft.com/office/word/2012/wordml" xmlns:w16cex="http://schemas.microsoft.com/office/word/2018/wordml/cex" xmlns:w16cid="http://schemas.microsoft.com/office/word/2016/wordml/cid" xmlns:w16="http://schemas.microsoft.com/office/word/2018/wordml" xmlns:w16se="http://schemas.microsoft.com/office/word/2015/wordml/symex" mc:Ignorable="w14 w15 w16se w16cid w16 w16cex">
   <w:docDefaults>
     <w:rPrDefault>
       <w:rPr>
@@ -3394,7 +4138,7 @@
       </w:pPr>
     </w:pPrDefault>
   </w:docDefaults>
-  <w:latentStyles w:defLockedState="0" w:defUIPriority="99" w:defSemiHidden="0" w:defUnhideWhenUsed="0" w:defQFormat="0" w:count="375">
+  <w:latentStyles w:defLockedState="0" w:defUIPriority="99" w:defSemiHidden="0" w:defUnhideWhenUsed="0" w:defQFormat="0" w:count="376">
     <w:lsdException w:name="Normal" w:uiPriority="0" w:qFormat="1"/>
     <w:lsdException w:name="heading 1" w:uiPriority="9" w:qFormat="1"/>
     <w:lsdException w:name="heading 2" w:semiHidden="1" w:uiPriority="9" w:unhideWhenUsed="1" w:qFormat="1"/>
@@ -3770,6 +4514,7 @@
     <w:lsdException w:name="Smart Hyperlink" w:semiHidden="1" w:unhideWhenUsed="1"/>
     <w:lsdException w:name="Hashtag" w:semiHidden="1" w:unhideWhenUsed="1"/>
     <w:lsdException w:name="Unresolved Mention" w:semiHidden="1" w:unhideWhenUsed="1"/>
+    <w:lsdException w:name="Smart Link" w:semiHidden="1" w:unhideWhenUsed="1"/>
   </w:latentStyles>
   <w:style w:type="paragraph" w:default="1" w:styleId="Normal">
     <w:name w:val="Normal"/>

</xml_diff>